<commit_message>
Updated project and Java notes
</commit_message>
<xml_diff>
--- a/DATA/Hibernate/Hibernate.docx
+++ b/DATA/Hibernate/Hibernate.docx
@@ -283,7 +283,25 @@
           <w:sz w:val="28"/>
           <w:szCs w:val="28"/>
         </w:rPr>
-        <w:t xml:space="preserve">Create a class and define two or more field in it and extend that class with serializable and override equals method and hash code method, and @classId(EmployeeId.class) and add two Id </w:t>
+        <w:t>Create a class and define two or more field in it</w:t>
+      </w:r>
+      <w:r>
+        <w:rPr>
+          <w:b/>
+          <w:bCs/>
+          <w:sz w:val="28"/>
+          <w:szCs w:val="28"/>
+        </w:rPr>
+        <w:t xml:space="preserve"> that you want to make it unique</w:t>
+      </w:r>
+      <w:r>
+        <w:rPr>
+          <w:b/>
+          <w:bCs/>
+          <w:sz w:val="28"/>
+          <w:szCs w:val="28"/>
+        </w:rPr>
+        <w:t xml:space="preserve"> and extend that class with serializable and override equals method and hash code method, and @classId(EmployeeId.class) and add two Id </w:t>
       </w:r>
       <w:r>
         <w:rPr>
@@ -709,16 +727,7 @@
           <w:sz w:val="28"/>
           <w:szCs w:val="28"/>
         </w:rPr>
-        <w:t xml:space="preserve">1. </w:t>
-      </w:r>
-      <w:r>
-        <w:rPr>
-          <w:b/>
-          <w:bCs/>
-          <w:sz w:val="28"/>
-          <w:szCs w:val="28"/>
-        </w:rPr>
-        <w:t>getCurrentSession method returns the session bound to context. Since this object belongs to context of the hibernate, it is ok if we don’t close it. Once the sessionFactory closed, this session object gets closed.</w:t>
+        <w:t>1. getCurrentSession method returns the session bound to context. Since this object belongs to context of the hibernate, it is ok if we don’t close it. Once the sessionFactory closed, this session object gets closed.</w:t>
       </w:r>
       <w:r>
         <w:rPr>
@@ -784,7 +793,6 @@
         </w:rPr>
         <w:t xml:space="preserve"> It is always </w:t>
       </w:r>
-      <w:proofErr w:type="gramStart"/>
       <w:r>
         <w:rPr>
           <w:b/>
@@ -794,7 +802,6 @@
         </w:rPr>
         <w:t>create</w:t>
       </w:r>
-      <w:proofErr w:type="gramEnd"/>
       <w:r>
         <w:rPr>
           <w:b/>
@@ -857,16 +864,7 @@
           <w:szCs w:val="32"/>
           <w:highlight w:val="blue"/>
         </w:rPr>
-        <w:t xml:space="preserve">Difference between </w:t>
-      </w:r>
-      <w:r>
-        <w:rPr>
-          <w:color w:val="FFFFFF" w:themeColor="background1"/>
-          <w:sz w:val="32"/>
-          <w:szCs w:val="32"/>
-          <w:highlight w:val="blue"/>
-        </w:rPr>
-        <w:t>get() and load() method</w:t>
+        <w:t>Difference between get() and load() method</w:t>
       </w:r>
       <w:r>
         <w:rPr>
@@ -897,12 +895,6 @@
         <w:gridCol w:w="5340"/>
       </w:tblGrid>
       <w:tr>
-        <w:tblPrEx>
-          <w:tblCellMar>
-            <w:top w:w="0" w:type="dxa"/>
-            <w:bottom w:w="0" w:type="dxa"/>
-          </w:tblCellMar>
-        </w:tblPrEx>
         <w:trPr>
           <w:trHeight w:val="790"/>
         </w:trPr>
@@ -957,12 +949,6 @@
         </w:tc>
       </w:tr>
       <w:tr>
-        <w:tblPrEx>
-          <w:tblCellMar>
-            <w:top w:w="0" w:type="dxa"/>
-            <w:bottom w:w="0" w:type="dxa"/>
-          </w:tblCellMar>
-        </w:tblPrEx>
         <w:trPr>
           <w:trHeight w:val="269"/>
         </w:trPr>
@@ -985,16 +971,7 @@
                 <w:sz w:val="28"/>
                 <w:szCs w:val="28"/>
               </w:rPr>
-              <w:t xml:space="preserve">1. It is </w:t>
-            </w:r>
-            <w:r>
-              <w:rPr>
-                <w:b/>
-                <w:bCs/>
-                <w:sz w:val="28"/>
-                <w:szCs w:val="28"/>
-              </w:rPr>
-              <w:t>early loading, performance is slow.</w:t>
+              <w:t>1. It is early loading, performance is slow.</w:t>
             </w:r>
           </w:p>
         </w:tc>
@@ -1023,12 +1000,6 @@
         </w:tc>
       </w:tr>
       <w:tr>
-        <w:tblPrEx>
-          <w:tblCellMar>
-            <w:top w:w="0" w:type="dxa"/>
-            <w:bottom w:w="0" w:type="dxa"/>
-          </w:tblCellMar>
-        </w:tblPrEx>
         <w:trPr>
           <w:trHeight w:val="790"/>
         </w:trPr>
@@ -1051,25 +1022,7 @@
                 <w:sz w:val="28"/>
                 <w:szCs w:val="28"/>
               </w:rPr>
-              <w:t>2</w:t>
-            </w:r>
-            <w:r>
-              <w:rPr>
-                <w:b/>
-                <w:bCs/>
-                <w:sz w:val="28"/>
-                <w:szCs w:val="28"/>
-              </w:rPr>
-              <w:t xml:space="preserve">. </w:t>
-            </w:r>
-            <w:r>
-              <w:rPr>
-                <w:b/>
-                <w:bCs/>
-                <w:sz w:val="28"/>
-                <w:szCs w:val="28"/>
-              </w:rPr>
-              <w:t xml:space="preserve">if </w:t>
+              <w:t xml:space="preserve">2. if </w:t>
             </w:r>
             <w:r>
               <w:rPr>
@@ -1124,27 +1077,12 @@
                 <w:sz w:val="28"/>
                 <w:szCs w:val="28"/>
               </w:rPr>
-              <w:t>2. if</w:t>
-            </w:r>
-            <w:r>
-              <w:rPr>
-                <w:b/>
-                <w:bCs/>
-                <w:sz w:val="28"/>
-                <w:szCs w:val="28"/>
-              </w:rPr>
-              <w:t xml:space="preserve"> object not found then it will throw objectNotFoundException.</w:t>
+              <w:t>2. if object not found then it will throw objectNotFoundException.</w:t>
             </w:r>
           </w:p>
         </w:tc>
       </w:tr>
       <w:tr>
-        <w:tblPrEx>
-          <w:tblCellMar>
-            <w:top w:w="0" w:type="dxa"/>
-            <w:bottom w:w="0" w:type="dxa"/>
-          </w:tblCellMar>
-        </w:tblPrEx>
         <w:trPr>
           <w:trHeight w:val="530"/>
         </w:trPr>
@@ -1167,16 +1105,7 @@
                 <w:sz w:val="28"/>
                 <w:szCs w:val="28"/>
               </w:rPr>
-              <w:t>3</w:t>
-            </w:r>
-            <w:r>
-              <w:rPr>
-                <w:b/>
-                <w:bCs/>
-                <w:sz w:val="28"/>
-                <w:szCs w:val="28"/>
-              </w:rPr>
-              <w:t xml:space="preserve">. </w:t>
+              <w:t xml:space="preserve">3. </w:t>
             </w:r>
             <w:r>
               <w:rPr>
@@ -1208,16 +1137,7 @@
                 <w:sz w:val="28"/>
                 <w:szCs w:val="28"/>
               </w:rPr>
-              <w:t>3</w:t>
-            </w:r>
-            <w:r>
-              <w:rPr>
-                <w:b/>
-                <w:bCs/>
-                <w:sz w:val="28"/>
-                <w:szCs w:val="28"/>
-              </w:rPr>
-              <w:t xml:space="preserve">. </w:t>
+              <w:t xml:space="preserve">3. </w:t>
             </w:r>
             <w:r>
               <w:rPr>
@@ -1232,12 +1152,6 @@
         </w:tc>
       </w:tr>
       <w:tr>
-        <w:tblPrEx>
-          <w:tblCellMar>
-            <w:top w:w="0" w:type="dxa"/>
-            <w:bottom w:w="0" w:type="dxa"/>
-          </w:tblCellMar>
-        </w:tblPrEx>
         <w:trPr>
           <w:trHeight w:val="530"/>
         </w:trPr>
@@ -1262,16 +1176,7 @@
                 <w:szCs w:val="28"/>
               </w:rPr>
               <w:lastRenderedPageBreak/>
-              <w:t>4</w:t>
-            </w:r>
-            <w:r>
-              <w:rPr>
-                <w:b/>
-                <w:bCs/>
-                <w:sz w:val="28"/>
-                <w:szCs w:val="28"/>
-              </w:rPr>
-              <w:t>.</w:t>
+              <w:t>4.</w:t>
             </w:r>
             <w:r>
               <w:rPr>
@@ -1313,16 +1218,7 @@
                 <w:sz w:val="28"/>
                 <w:szCs w:val="28"/>
               </w:rPr>
-              <w:t xml:space="preserve"> </w:t>
-            </w:r>
-            <w:r>
-              <w:rPr>
-                <w:b/>
-                <w:bCs/>
-                <w:sz w:val="28"/>
-                <w:szCs w:val="28"/>
-              </w:rPr>
-              <w:t>It should be used if you are sure that the data exists in the database.</w:t>
+              <w:t xml:space="preserve"> It should be used if you are sure that the data exists in the database.</w:t>
             </w:r>
           </w:p>
         </w:tc>
@@ -1452,20 +1348,214 @@
           <w:sz w:val="28"/>
           <w:szCs w:val="28"/>
         </w:rPr>
-        <w:t xml:space="preserve">1. </w:t>
-      </w:r>
-      <w:r>
-        <w:rPr>
-          <w:b/>
-          <w:bCs/>
-          <w:sz w:val="28"/>
-          <w:szCs w:val="28"/>
-        </w:rPr>
-        <w:t>First level cache.</w:t>
-      </w:r>
-    </w:p>
-    <w:p>
-      <w:pPr>
+        <w:t>1. First level cache.</w:t>
+      </w:r>
+    </w:p>
+    <w:p>
+      <w:pPr>
+        <w:rPr>
+          <w:b/>
+          <w:bCs/>
+          <w:sz w:val="28"/>
+          <w:szCs w:val="28"/>
+        </w:rPr>
+      </w:pPr>
+      <w:r>
+        <w:rPr>
+          <w:b/>
+          <w:bCs/>
+          <w:sz w:val="28"/>
+          <w:szCs w:val="28"/>
+        </w:rPr>
+        <w:t xml:space="preserve"> 2. Second level cache.</w:t>
+      </w:r>
+    </w:p>
+    <w:p>
+      <w:pPr>
+        <w:rPr>
+          <w:b/>
+          <w:bCs/>
+          <w:sz w:val="28"/>
+          <w:szCs w:val="28"/>
+        </w:rPr>
+      </w:pPr>
+    </w:p>
+    <w:p>
+      <w:pPr>
+        <w:rPr>
+          <w:b/>
+          <w:bCs/>
+          <w:sz w:val="28"/>
+          <w:szCs w:val="28"/>
+        </w:rPr>
+      </w:pPr>
+    </w:p>
+    <w:p>
+      <w:pPr>
+        <w:rPr>
+          <w:b/>
+          <w:bCs/>
+          <w:sz w:val="28"/>
+          <w:szCs w:val="28"/>
+        </w:rPr>
+      </w:pPr>
+    </w:p>
+    <w:p>
+      <w:pPr>
+        <w:rPr>
+          <w:b/>
+          <w:bCs/>
+          <w:sz w:val="28"/>
+          <w:szCs w:val="28"/>
+        </w:rPr>
+      </w:pPr>
+    </w:p>
+    <w:p>
+      <w:pPr>
+        <w:rPr>
+          <w:b/>
+          <w:bCs/>
+          <w:sz w:val="28"/>
+          <w:szCs w:val="28"/>
+        </w:rPr>
+      </w:pPr>
+    </w:p>
+    <w:p>
+      <w:pPr>
+        <w:rPr>
+          <w:b/>
+          <w:bCs/>
+          <w:sz w:val="28"/>
+          <w:szCs w:val="28"/>
+        </w:rPr>
+      </w:pPr>
+    </w:p>
+    <w:p>
+      <w:pPr>
+        <w:rPr>
+          <w:b/>
+          <w:bCs/>
+          <w:sz w:val="28"/>
+          <w:szCs w:val="28"/>
+        </w:rPr>
+      </w:pPr>
+    </w:p>
+    <w:p>
+      <w:pPr>
+        <w:rPr>
+          <w:b/>
+          <w:bCs/>
+          <w:sz w:val="28"/>
+          <w:szCs w:val="28"/>
+        </w:rPr>
+      </w:pPr>
+    </w:p>
+    <w:p>
+      <w:pPr>
+        <w:rPr>
+          <w:b/>
+          <w:bCs/>
+          <w:sz w:val="28"/>
+          <w:szCs w:val="28"/>
+        </w:rPr>
+      </w:pPr>
+    </w:p>
+    <w:p>
+      <w:pPr>
+        <w:rPr>
+          <w:b/>
+          <w:bCs/>
+          <w:sz w:val="28"/>
+          <w:szCs w:val="28"/>
+        </w:rPr>
+      </w:pPr>
+    </w:p>
+    <w:p>
+      <w:pPr>
+        <w:rPr>
+          <w:b/>
+          <w:bCs/>
+          <w:sz w:val="28"/>
+          <w:szCs w:val="28"/>
+        </w:rPr>
+      </w:pPr>
+    </w:p>
+    <w:p>
+      <w:pPr>
+        <w:rPr>
+          <w:b/>
+          <w:bCs/>
+          <w:sz w:val="28"/>
+          <w:szCs w:val="28"/>
+        </w:rPr>
+      </w:pPr>
+    </w:p>
+    <w:p>
+      <w:pPr>
+        <w:rPr>
+          <w:b/>
+          <w:bCs/>
+          <w:sz w:val="28"/>
+          <w:szCs w:val="28"/>
+        </w:rPr>
+      </w:pPr>
+    </w:p>
+    <w:p>
+      <w:pPr>
+        <w:rPr>
+          <w:b/>
+          <w:bCs/>
+          <w:sz w:val="28"/>
+          <w:szCs w:val="28"/>
+        </w:rPr>
+      </w:pPr>
+    </w:p>
+    <w:p>
+      <w:pPr>
+        <w:rPr>
+          <w:b/>
+          <w:bCs/>
+          <w:sz w:val="28"/>
+          <w:szCs w:val="28"/>
+        </w:rPr>
+      </w:pPr>
+    </w:p>
+    <w:p>
+      <w:pPr>
+        <w:rPr>
+          <w:b/>
+          <w:bCs/>
+          <w:sz w:val="28"/>
+          <w:szCs w:val="28"/>
+        </w:rPr>
+      </w:pPr>
+    </w:p>
+    <w:p>
+      <w:pPr>
+        <w:rPr>
+          <w:b/>
+          <w:bCs/>
+          <w:sz w:val="28"/>
+          <w:szCs w:val="28"/>
+        </w:rPr>
+      </w:pPr>
+    </w:p>
+    <w:p>
+      <w:pPr>
+        <w:rPr>
+          <w:b/>
+          <w:bCs/>
+          <w:sz w:val="28"/>
+          <w:szCs w:val="28"/>
+        </w:rPr>
+      </w:pPr>
+    </w:p>
+    <w:p>
+      <w:pPr>
+        <w:pStyle w:val="Heading3"/>
+        <w:shd w:val="clear" w:color="auto" w:fill="FFFFFF"/>
+        <w:spacing w:line="312" w:lineRule="atLeast"/>
+        <w:jc w:val="both"/>
         <w:rPr>
           <w:color w:val="FFFFFF" w:themeColor="background1"/>
           <w:sz w:val="32"/>
@@ -1474,13 +1564,1900 @@
       </w:pPr>
       <w:r>
         <w:rPr>
-          <w:b/>
-          <w:bCs/>
-          <w:sz w:val="28"/>
-          <w:szCs w:val="28"/>
-        </w:rPr>
-        <w:t xml:space="preserve"> 2. Second level cache.</w:t>
-      </w:r>
+          <w:color w:val="FFFFFF" w:themeColor="background1"/>
+          <w:sz w:val="32"/>
+          <w:szCs w:val="32"/>
+          <w:highlight w:val="blue"/>
+        </w:rPr>
+        <w:lastRenderedPageBreak/>
+        <w:t>6. What</w:t>
+      </w:r>
+      <w:r>
+        <w:rPr>
+          <w:color w:val="FFFFFF" w:themeColor="background1"/>
+          <w:sz w:val="32"/>
+          <w:szCs w:val="32"/>
+          <w:highlight w:val="blue"/>
+        </w:rPr>
+        <w:t xml:space="preserve">  </w:t>
+      </w:r>
+      <w:r>
+        <w:rPr>
+          <w:rFonts w:ascii="Helvetica" w:hAnsi="Helvetica"/>
+          <w:b w:val="0"/>
+          <w:bCs w:val="0"/>
+          <w:color w:val="FFFFFF" w:themeColor="background1"/>
+          <w:sz w:val="32"/>
+          <w:szCs w:val="32"/>
+          <w:highlight w:val="blue"/>
+        </w:rPr>
+        <w:t>are the states of the object in hibernate</w:t>
+      </w:r>
+      <w:r>
+        <w:rPr>
+          <w:color w:val="FFFFFF" w:themeColor="background1"/>
+          <w:sz w:val="32"/>
+          <w:szCs w:val="32"/>
+          <w:highlight w:val="blue"/>
+        </w:rPr>
+        <w:t>…???</w:t>
+      </w:r>
+      <w:r>
+        <w:rPr>
+          <w:color w:val="FFFFFF" w:themeColor="background1"/>
+          <w:sz w:val="32"/>
+          <w:szCs w:val="32"/>
+        </w:rPr>
+        <w:t>?</w:t>
+      </w:r>
+    </w:p>
+    <w:p>
+      <w:pPr>
+        <w:pStyle w:val="NormalWeb"/>
+        <w:shd w:val="clear" w:color="auto" w:fill="FFFFFF"/>
+        <w:spacing w:before="0" w:beforeAutospacing="0" w:after="150" w:afterAutospacing="0"/>
+        <w:textAlignment w:val="baseline"/>
+        <w:rPr>
+          <w:rFonts w:ascii="Arial" w:hAnsi="Arial" w:cs="Arial"/>
+          <w:color w:val="273239"/>
+          <w:spacing w:val="2"/>
+          <w:sz w:val="26"/>
+          <w:szCs w:val="26"/>
+        </w:rPr>
+      </w:pPr>
+      <w:r>
+        <w:rPr>
+          <w:color w:val="FFFFFF" w:themeColor="background1"/>
+          <w:sz w:val="32"/>
+          <w:szCs w:val="32"/>
+        </w:rPr>
+        <w:t xml:space="preserve">   </w:t>
+      </w:r>
+      <w:r>
+        <w:rPr>
+          <w:rFonts w:ascii="Arial" w:hAnsi="Arial" w:cs="Arial"/>
+          <w:color w:val="273239"/>
+          <w:spacing w:val="2"/>
+          <w:sz w:val="26"/>
+          <w:szCs w:val="26"/>
+          <w:highlight w:val="darkGray"/>
+        </w:rPr>
+        <w:t>There are mainly four states of the Hibernate Lifecycle :</w:t>
+      </w:r>
+    </w:p>
+    <w:p>
+      <w:pPr>
+        <w:numPr>
+          <w:ilvl w:val="0"/>
+          <w:numId w:val="6"/>
+        </w:numPr>
+        <w:shd w:val="clear" w:color="auto" w:fill="FFFFFF"/>
+        <w:spacing w:after="0" w:line="240" w:lineRule="auto"/>
+        <w:ind w:left="1080"/>
+        <w:textAlignment w:val="baseline"/>
+        <w:rPr>
+          <w:rFonts w:eastAsia="Times New Roman" w:cstheme="minorHAnsi"/>
+          <w:b/>
+          <w:bCs/>
+          <w:color w:val="273239"/>
+          <w:spacing w:val="2"/>
+          <w:sz w:val="28"/>
+          <w:szCs w:val="28"/>
+        </w:rPr>
+      </w:pPr>
+      <w:r>
+        <w:rPr>
+          <w:rFonts w:eastAsia="Times New Roman" w:cstheme="minorHAnsi"/>
+          <w:b/>
+          <w:bCs/>
+          <w:color w:val="273239"/>
+          <w:spacing w:val="2"/>
+          <w:sz w:val="28"/>
+          <w:szCs w:val="28"/>
+        </w:rPr>
+        <w:t>Transient State</w:t>
+      </w:r>
+    </w:p>
+    <w:p>
+      <w:pPr>
+        <w:numPr>
+          <w:ilvl w:val="0"/>
+          <w:numId w:val="6"/>
+        </w:numPr>
+        <w:shd w:val="clear" w:color="auto" w:fill="FFFFFF"/>
+        <w:spacing w:after="0" w:line="240" w:lineRule="auto"/>
+        <w:ind w:left="1080"/>
+        <w:textAlignment w:val="baseline"/>
+        <w:rPr>
+          <w:rFonts w:eastAsia="Times New Roman" w:cstheme="minorHAnsi"/>
+          <w:b/>
+          <w:bCs/>
+          <w:color w:val="273239"/>
+          <w:spacing w:val="2"/>
+          <w:sz w:val="28"/>
+          <w:szCs w:val="28"/>
+        </w:rPr>
+      </w:pPr>
+      <w:r>
+        <w:rPr>
+          <w:rFonts w:eastAsia="Times New Roman" w:cstheme="minorHAnsi"/>
+          <w:b/>
+          <w:bCs/>
+          <w:color w:val="273239"/>
+          <w:spacing w:val="2"/>
+          <w:sz w:val="28"/>
+          <w:szCs w:val="28"/>
+        </w:rPr>
+        <w:t>Persistent State</w:t>
+      </w:r>
+    </w:p>
+    <w:p>
+      <w:pPr>
+        <w:numPr>
+          <w:ilvl w:val="0"/>
+          <w:numId w:val="6"/>
+        </w:numPr>
+        <w:shd w:val="clear" w:color="auto" w:fill="FFFFFF"/>
+        <w:spacing w:after="0" w:line="240" w:lineRule="auto"/>
+        <w:ind w:left="1080"/>
+        <w:textAlignment w:val="baseline"/>
+        <w:rPr>
+          <w:rFonts w:eastAsia="Times New Roman" w:cstheme="minorHAnsi"/>
+          <w:b/>
+          <w:bCs/>
+          <w:color w:val="273239"/>
+          <w:spacing w:val="2"/>
+          <w:sz w:val="28"/>
+          <w:szCs w:val="28"/>
+        </w:rPr>
+      </w:pPr>
+      <w:r>
+        <w:rPr>
+          <w:rFonts w:eastAsia="Times New Roman" w:cstheme="minorHAnsi"/>
+          <w:b/>
+          <w:bCs/>
+          <w:color w:val="273239"/>
+          <w:spacing w:val="2"/>
+          <w:sz w:val="28"/>
+          <w:szCs w:val="28"/>
+        </w:rPr>
+        <w:t>Detached State</w:t>
+      </w:r>
+    </w:p>
+    <w:p>
+      <w:pPr>
+        <w:numPr>
+          <w:ilvl w:val="0"/>
+          <w:numId w:val="6"/>
+        </w:numPr>
+        <w:shd w:val="clear" w:color="auto" w:fill="FFFFFF"/>
+        <w:spacing w:after="0" w:line="240" w:lineRule="auto"/>
+        <w:ind w:left="1080"/>
+        <w:textAlignment w:val="baseline"/>
+        <w:rPr>
+          <w:rFonts w:eastAsia="Times New Roman" w:cstheme="minorHAnsi"/>
+          <w:b/>
+          <w:bCs/>
+          <w:color w:val="273239"/>
+          <w:spacing w:val="2"/>
+          <w:sz w:val="28"/>
+          <w:szCs w:val="28"/>
+        </w:rPr>
+      </w:pPr>
+      <w:r>
+        <w:rPr>
+          <w:rFonts w:eastAsia="Times New Roman" w:cstheme="minorHAnsi"/>
+          <w:b/>
+          <w:bCs/>
+          <w:color w:val="273239"/>
+          <w:spacing w:val="2"/>
+          <w:sz w:val="28"/>
+          <w:szCs w:val="28"/>
+        </w:rPr>
+        <w:t>Removed State</w:t>
+      </w:r>
+    </w:p>
+    <w:p>
+      <w:pPr>
+        <w:shd w:val="clear" w:color="auto" w:fill="FFFFFF"/>
+        <w:spacing w:after="0" w:line="240" w:lineRule="auto"/>
+        <w:textAlignment w:val="baseline"/>
+        <w:rPr>
+          <w:rFonts w:ascii="Arial" w:eastAsia="Times New Roman" w:hAnsi="Arial" w:cs="Arial"/>
+          <w:color w:val="273239"/>
+          <w:spacing w:val="2"/>
+          <w:sz w:val="26"/>
+          <w:szCs w:val="26"/>
+        </w:rPr>
+      </w:pPr>
+    </w:p>
+    <w:p>
+      <w:pPr>
+        <w:shd w:val="clear" w:color="auto" w:fill="FFFFFF"/>
+        <w:spacing w:after="0" w:line="240" w:lineRule="auto"/>
+        <w:textAlignment w:val="baseline"/>
+        <w:rPr>
+          <w:rFonts w:eastAsia="Times New Roman" w:cstheme="minorHAnsi"/>
+          <w:b/>
+          <w:bCs/>
+          <w:color w:val="000000" w:themeColor="text1"/>
+          <w:spacing w:val="2"/>
+          <w:sz w:val="28"/>
+          <w:szCs w:val="28"/>
+        </w:rPr>
+      </w:pPr>
+      <w:r>
+        <w:rPr>
+          <w:rFonts w:eastAsia="Times New Roman" w:cstheme="minorHAnsi"/>
+          <w:b/>
+          <w:bCs/>
+          <w:color w:val="000000" w:themeColor="text1"/>
+          <w:spacing w:val="2"/>
+          <w:sz w:val="28"/>
+          <w:szCs w:val="28"/>
+          <w:highlight w:val="yellow"/>
+        </w:rPr>
+        <w:t xml:space="preserve">   </w:t>
+      </w:r>
+      <w:r>
+        <w:rPr>
+          <w:rFonts w:eastAsia="Times New Roman" w:cstheme="minorHAnsi"/>
+          <w:b/>
+          <w:bCs/>
+          <w:color w:val="000000" w:themeColor="text1"/>
+          <w:spacing w:val="2"/>
+          <w:sz w:val="28"/>
+          <w:szCs w:val="28"/>
+          <w:highlight w:val="yellow"/>
+        </w:rPr>
+        <w:t xml:space="preserve"> </w:t>
+      </w:r>
+      <w:r>
+        <w:rPr>
+          <w:rFonts w:eastAsia="Times New Roman" w:cstheme="minorHAnsi"/>
+          <w:b/>
+          <w:bCs/>
+          <w:color w:val="000000" w:themeColor="text1"/>
+          <w:spacing w:val="2"/>
+          <w:sz w:val="28"/>
+          <w:szCs w:val="28"/>
+          <w:highlight w:val="yellow"/>
+        </w:rPr>
+        <w:t xml:space="preserve">1. </w:t>
+      </w:r>
+      <w:r>
+        <w:rPr>
+          <w:rFonts w:eastAsia="Times New Roman" w:cstheme="minorHAnsi"/>
+          <w:b/>
+          <w:bCs/>
+          <w:color w:val="000000" w:themeColor="text1"/>
+          <w:spacing w:val="2"/>
+          <w:sz w:val="28"/>
+          <w:szCs w:val="28"/>
+          <w:highlight w:val="yellow"/>
+        </w:rPr>
+        <w:t>Transient State</w:t>
+      </w:r>
+      <w:r>
+        <w:rPr>
+          <w:rFonts w:eastAsia="Times New Roman" w:cstheme="minorHAnsi"/>
+          <w:b/>
+          <w:bCs/>
+          <w:color w:val="000000" w:themeColor="text1"/>
+          <w:spacing w:val="2"/>
+          <w:sz w:val="28"/>
+          <w:szCs w:val="28"/>
+        </w:rPr>
+        <w:t xml:space="preserve"> :</w:t>
+      </w:r>
+    </w:p>
+    <w:p>
+      <w:pPr>
+        <w:shd w:val="clear" w:color="auto" w:fill="FFFFFF"/>
+        <w:spacing w:after="0" w:line="240" w:lineRule="auto"/>
+        <w:textAlignment w:val="baseline"/>
+        <w:rPr>
+          <w:rFonts w:ascii="Arial" w:eastAsia="Times New Roman" w:hAnsi="Arial" w:cs="Arial"/>
+          <w:color w:val="000000" w:themeColor="text1"/>
+          <w:spacing w:val="2"/>
+          <w:sz w:val="26"/>
+          <w:szCs w:val="26"/>
+        </w:rPr>
+      </w:pPr>
+    </w:p>
+    <w:p>
+      <w:pPr>
+        <w:shd w:val="clear" w:color="auto" w:fill="FFFFFF"/>
+        <w:spacing w:after="0" w:line="240" w:lineRule="auto"/>
+        <w:textAlignment w:val="baseline"/>
+        <w:rPr>
+          <w:rFonts w:cstheme="minorHAnsi"/>
+          <w:b/>
+          <w:bCs/>
+          <w:color w:val="273239"/>
+          <w:spacing w:val="2"/>
+          <w:sz w:val="26"/>
+          <w:szCs w:val="26"/>
+          <w:shd w:val="clear" w:color="auto" w:fill="FFFFFF"/>
+        </w:rPr>
+      </w:pPr>
+      <w:r>
+        <w:rPr>
+          <w:rFonts w:ascii="Arial" w:eastAsia="Times New Roman" w:hAnsi="Arial" w:cs="Arial"/>
+          <w:color w:val="000000" w:themeColor="text1"/>
+          <w:spacing w:val="2"/>
+          <w:sz w:val="26"/>
+          <w:szCs w:val="26"/>
+        </w:rPr>
+        <w:t xml:space="preserve">  </w:t>
+      </w:r>
+      <w:r>
+        <w:rPr>
+          <w:rFonts w:ascii="Arial" w:eastAsia="Times New Roman" w:hAnsi="Arial" w:cs="Arial"/>
+          <w:b/>
+          <w:bCs/>
+          <w:color w:val="000000" w:themeColor="text1"/>
+          <w:spacing w:val="2"/>
+          <w:sz w:val="26"/>
+          <w:szCs w:val="26"/>
+        </w:rPr>
+        <w:t xml:space="preserve">  </w:t>
+      </w:r>
+      <w:r>
+        <w:rPr>
+          <w:rFonts w:cstheme="minorHAnsi"/>
+          <w:b/>
+          <w:bCs/>
+          <w:color w:val="273239"/>
+          <w:spacing w:val="2"/>
+          <w:sz w:val="26"/>
+          <w:szCs w:val="26"/>
+          <w:shd w:val="clear" w:color="auto" w:fill="FFFFFF"/>
+        </w:rPr>
+        <w:t xml:space="preserve">The transient state is the first state of an entity object. When we instantiate an object of </w:t>
+      </w:r>
+      <w:r>
+        <w:rPr>
+          <w:rFonts w:cstheme="minorHAnsi"/>
+          <w:b/>
+          <w:bCs/>
+          <w:color w:val="273239"/>
+          <w:spacing w:val="2"/>
+          <w:sz w:val="26"/>
+          <w:szCs w:val="26"/>
+          <w:shd w:val="clear" w:color="auto" w:fill="FFFFFF"/>
+        </w:rPr>
+        <w:t>pojo classes</w:t>
+      </w:r>
+      <w:r>
+        <w:rPr>
+          <w:rFonts w:cstheme="minorHAnsi"/>
+          <w:b/>
+          <w:bCs/>
+          <w:color w:val="273239"/>
+          <w:spacing w:val="2"/>
+          <w:sz w:val="26"/>
+          <w:szCs w:val="26"/>
+          <w:shd w:val="clear" w:color="auto" w:fill="FFFFFF"/>
+        </w:rPr>
+        <w:t xml:space="preserve"> using the new operator then the object is in the transient state. This object is not connected with any hibernate session. As it is not connected to any Hibernate Session, </w:t>
+      </w:r>
+      <w:r>
+        <w:rPr>
+          <w:rFonts w:cstheme="minorHAnsi"/>
+          <w:b/>
+          <w:bCs/>
+          <w:color w:val="273239"/>
+          <w:spacing w:val="2"/>
+          <w:sz w:val="26"/>
+          <w:szCs w:val="26"/>
+          <w:shd w:val="clear" w:color="auto" w:fill="FFFFFF"/>
+        </w:rPr>
+        <w:t>so</w:t>
+      </w:r>
+      <w:r>
+        <w:rPr>
+          <w:rFonts w:cstheme="minorHAnsi"/>
+          <w:b/>
+          <w:bCs/>
+          <w:color w:val="273239"/>
+          <w:spacing w:val="2"/>
+          <w:sz w:val="26"/>
+          <w:szCs w:val="26"/>
+          <w:shd w:val="clear" w:color="auto" w:fill="FFFFFF"/>
+        </w:rPr>
+        <w:t xml:space="preserve"> this state is not connected to any database table. So, if we make any changes in the data of the POJO Class then the database table is not altered. Transient objects are independent of Hibernate, and they exist in the </w:t>
+      </w:r>
+      <w:r>
+        <w:rPr>
+          <w:rStyle w:val="Strong"/>
+          <w:rFonts w:cstheme="minorHAnsi"/>
+          <w:b w:val="0"/>
+          <w:bCs w:val="0"/>
+          <w:color w:val="273239"/>
+          <w:spacing w:val="2"/>
+          <w:sz w:val="26"/>
+          <w:szCs w:val="26"/>
+          <w:bdr w:val="none" w:sz="0" w:space="0" w:color="auto" w:frame="1"/>
+          <w:shd w:val="clear" w:color="auto" w:fill="FFFFFF"/>
+        </w:rPr>
+        <w:t>heap memory</w:t>
+      </w:r>
+      <w:r>
+        <w:rPr>
+          <w:rFonts w:cstheme="minorHAnsi"/>
+          <w:b/>
+          <w:bCs/>
+          <w:color w:val="273239"/>
+          <w:spacing w:val="2"/>
+          <w:sz w:val="26"/>
+          <w:szCs w:val="26"/>
+          <w:shd w:val="clear" w:color="auto" w:fill="FFFFFF"/>
+        </w:rPr>
+        <w:t>.</w:t>
+      </w:r>
+    </w:p>
+    <w:p>
+      <w:pPr>
+        <w:shd w:val="clear" w:color="auto" w:fill="FFFFFF"/>
+        <w:spacing w:after="0" w:line="240" w:lineRule="auto"/>
+        <w:textAlignment w:val="baseline"/>
+        <w:rPr>
+          <w:rFonts w:cstheme="minorHAnsi"/>
+          <w:b/>
+          <w:bCs/>
+          <w:color w:val="273239"/>
+          <w:spacing w:val="2"/>
+          <w:sz w:val="26"/>
+          <w:szCs w:val="26"/>
+          <w:shd w:val="clear" w:color="auto" w:fill="FFFFFF"/>
+        </w:rPr>
+      </w:pPr>
+    </w:p>
+    <w:p>
+      <w:pPr>
+        <w:pStyle w:val="NormalWeb"/>
+        <w:shd w:val="clear" w:color="auto" w:fill="FFFFFF"/>
+        <w:spacing w:before="0" w:beforeAutospacing="0" w:after="150" w:afterAutospacing="0"/>
+        <w:textAlignment w:val="baseline"/>
+        <w:rPr>
+          <w:rFonts w:asciiTheme="minorHAnsi" w:hAnsiTheme="minorHAnsi" w:cstheme="minorHAnsi"/>
+          <w:b/>
+          <w:bCs/>
+          <w:color w:val="273239"/>
+          <w:spacing w:val="2"/>
+          <w:sz w:val="26"/>
+          <w:szCs w:val="26"/>
+        </w:rPr>
+      </w:pPr>
+      <w:r>
+        <w:rPr>
+          <w:rFonts w:asciiTheme="minorHAnsi" w:hAnsiTheme="minorHAnsi" w:cstheme="minorHAnsi"/>
+          <w:b/>
+          <w:bCs/>
+          <w:color w:val="273239"/>
+          <w:spacing w:val="2"/>
+          <w:sz w:val="26"/>
+          <w:szCs w:val="26"/>
+          <w:shd w:val="clear" w:color="auto" w:fill="FFFFFF"/>
+        </w:rPr>
+        <w:t xml:space="preserve">   </w:t>
+      </w:r>
+      <w:r>
+        <w:rPr>
+          <w:rFonts w:asciiTheme="minorHAnsi" w:hAnsiTheme="minorHAnsi" w:cstheme="minorHAnsi"/>
+          <w:b/>
+          <w:bCs/>
+          <w:color w:val="273239"/>
+          <w:spacing w:val="2"/>
+          <w:sz w:val="26"/>
+          <w:szCs w:val="26"/>
+          <w:highlight w:val="darkGray"/>
+        </w:rPr>
+        <w:t>There are two layouts in which transient state will occur as follows:</w:t>
+      </w:r>
+    </w:p>
+    <w:p>
+      <w:pPr>
+        <w:numPr>
+          <w:ilvl w:val="0"/>
+          <w:numId w:val="8"/>
+        </w:numPr>
+        <w:shd w:val="clear" w:color="auto" w:fill="FFFFFF"/>
+        <w:spacing w:after="0" w:line="240" w:lineRule="auto"/>
+        <w:ind w:left="1080"/>
+        <w:textAlignment w:val="baseline"/>
+        <w:rPr>
+          <w:rFonts w:eastAsia="Times New Roman" w:cstheme="minorHAnsi"/>
+          <w:b/>
+          <w:bCs/>
+          <w:color w:val="273239"/>
+          <w:spacing w:val="2"/>
+          <w:sz w:val="26"/>
+          <w:szCs w:val="26"/>
+        </w:rPr>
+      </w:pPr>
+      <w:r>
+        <w:rPr>
+          <w:rFonts w:eastAsia="Times New Roman" w:cstheme="minorHAnsi"/>
+          <w:b/>
+          <w:bCs/>
+          <w:color w:val="273239"/>
+          <w:spacing w:val="2"/>
+          <w:sz w:val="26"/>
+          <w:szCs w:val="26"/>
+        </w:rPr>
+        <w:t>When objects are generated by an application but are not connected to any session.</w:t>
+      </w:r>
+    </w:p>
+    <w:p>
+      <w:pPr>
+        <w:numPr>
+          <w:ilvl w:val="0"/>
+          <w:numId w:val="8"/>
+        </w:numPr>
+        <w:shd w:val="clear" w:color="auto" w:fill="FFFFFF"/>
+        <w:spacing w:after="0" w:line="240" w:lineRule="auto"/>
+        <w:ind w:left="1080"/>
+        <w:textAlignment w:val="baseline"/>
+        <w:rPr>
+          <w:rFonts w:eastAsia="Times New Roman" w:cstheme="minorHAnsi"/>
+          <w:b/>
+          <w:bCs/>
+          <w:color w:val="273239"/>
+          <w:spacing w:val="2"/>
+          <w:sz w:val="26"/>
+          <w:szCs w:val="26"/>
+        </w:rPr>
+      </w:pPr>
+      <w:r>
+        <w:rPr>
+          <w:rFonts w:eastAsia="Times New Roman" w:cstheme="minorHAnsi"/>
+          <w:b/>
+          <w:bCs/>
+          <w:color w:val="273239"/>
+          <w:spacing w:val="2"/>
+          <w:sz w:val="26"/>
+          <w:szCs w:val="26"/>
+        </w:rPr>
+        <w:t>The objects are generated by a closed session.</w:t>
+      </w:r>
+    </w:p>
+    <w:p>
+      <w:pPr>
+        <w:shd w:val="clear" w:color="auto" w:fill="FFFFFF"/>
+        <w:spacing w:after="0" w:line="240" w:lineRule="auto"/>
+        <w:textAlignment w:val="baseline"/>
+        <w:rPr>
+          <w:rFonts w:ascii="Arial" w:eastAsia="Times New Roman" w:hAnsi="Arial" w:cs="Arial"/>
+          <w:color w:val="000000" w:themeColor="text1"/>
+          <w:spacing w:val="2"/>
+          <w:sz w:val="26"/>
+          <w:szCs w:val="26"/>
+        </w:rPr>
+      </w:pPr>
+    </w:p>
+    <w:p>
+      <w:pPr>
+        <w:shd w:val="clear" w:color="auto" w:fill="FFFFFF"/>
+        <w:spacing w:after="0" w:line="240" w:lineRule="auto"/>
+        <w:textAlignment w:val="baseline"/>
+        <w:rPr>
+          <w:rFonts w:ascii="Arial" w:eastAsia="Times New Roman" w:hAnsi="Arial" w:cs="Arial"/>
+          <w:color w:val="273239"/>
+          <w:spacing w:val="2"/>
+          <w:sz w:val="26"/>
+          <w:szCs w:val="26"/>
+        </w:rPr>
+      </w:pPr>
+    </w:p>
+    <w:p>
+      <w:pPr>
+        <w:shd w:val="clear" w:color="auto" w:fill="FFFFFF"/>
+        <w:spacing w:after="0" w:line="240" w:lineRule="auto"/>
+        <w:textAlignment w:val="baseline"/>
+        <w:rPr>
+          <w:rFonts w:eastAsia="Times New Roman" w:cstheme="minorHAnsi"/>
+          <w:b/>
+          <w:bCs/>
+          <w:color w:val="273239"/>
+          <w:spacing w:val="2"/>
+          <w:sz w:val="28"/>
+          <w:szCs w:val="28"/>
+        </w:rPr>
+      </w:pPr>
+      <w:r>
+        <w:rPr>
+          <w:rFonts w:ascii="Arial" w:eastAsia="Times New Roman" w:hAnsi="Arial" w:cs="Arial"/>
+          <w:b/>
+          <w:bCs/>
+          <w:color w:val="273239"/>
+          <w:spacing w:val="2"/>
+          <w:sz w:val="28"/>
+          <w:szCs w:val="28"/>
+          <w:highlight w:val="yellow"/>
+        </w:rPr>
+        <w:t xml:space="preserve"> </w:t>
+      </w:r>
+      <w:r>
+        <w:rPr>
+          <w:rFonts w:ascii="Arial" w:eastAsia="Times New Roman" w:hAnsi="Arial" w:cs="Arial"/>
+          <w:b/>
+          <w:bCs/>
+          <w:color w:val="273239"/>
+          <w:spacing w:val="2"/>
+          <w:sz w:val="28"/>
+          <w:szCs w:val="28"/>
+          <w:highlight w:val="yellow"/>
+        </w:rPr>
+        <w:t xml:space="preserve">   </w:t>
+      </w:r>
+      <w:r>
+        <w:rPr>
+          <w:rFonts w:eastAsia="Times New Roman" w:cstheme="minorHAnsi"/>
+          <w:b/>
+          <w:bCs/>
+          <w:color w:val="273239"/>
+          <w:spacing w:val="2"/>
+          <w:sz w:val="28"/>
+          <w:szCs w:val="28"/>
+          <w:highlight w:val="yellow"/>
+        </w:rPr>
+        <w:t xml:space="preserve">2. </w:t>
+      </w:r>
+      <w:r>
+        <w:rPr>
+          <w:rFonts w:eastAsia="Times New Roman" w:cstheme="minorHAnsi"/>
+          <w:b/>
+          <w:bCs/>
+          <w:color w:val="273239"/>
+          <w:spacing w:val="2"/>
+          <w:sz w:val="28"/>
+          <w:szCs w:val="28"/>
+          <w:highlight w:val="yellow"/>
+        </w:rPr>
+        <w:t>Persistent State</w:t>
+      </w:r>
+      <w:r>
+        <w:rPr>
+          <w:rFonts w:eastAsia="Times New Roman" w:cstheme="minorHAnsi"/>
+          <w:b/>
+          <w:bCs/>
+          <w:color w:val="273239"/>
+          <w:spacing w:val="2"/>
+          <w:sz w:val="28"/>
+          <w:szCs w:val="28"/>
+          <w:highlight w:val="yellow"/>
+        </w:rPr>
+        <w:t xml:space="preserve"> :</w:t>
+      </w:r>
+    </w:p>
+    <w:p>
+      <w:pPr>
+        <w:shd w:val="clear" w:color="auto" w:fill="FFFFFF"/>
+        <w:spacing w:after="0" w:line="240" w:lineRule="auto"/>
+        <w:textAlignment w:val="baseline"/>
+        <w:rPr>
+          <w:rFonts w:ascii="Arial" w:eastAsia="Times New Roman" w:hAnsi="Arial" w:cs="Arial"/>
+          <w:color w:val="273239"/>
+          <w:spacing w:val="2"/>
+          <w:sz w:val="26"/>
+          <w:szCs w:val="26"/>
+        </w:rPr>
+      </w:pPr>
+    </w:p>
+    <w:p>
+      <w:pPr>
+        <w:pStyle w:val="NormalWeb"/>
+        <w:shd w:val="clear" w:color="auto" w:fill="FFFFFF"/>
+        <w:spacing w:before="0" w:beforeAutospacing="0" w:after="150" w:afterAutospacing="0"/>
+        <w:textAlignment w:val="baseline"/>
+        <w:rPr>
+          <w:rFonts w:asciiTheme="minorHAnsi" w:hAnsiTheme="minorHAnsi" w:cstheme="minorHAnsi"/>
+          <w:b/>
+          <w:bCs/>
+          <w:color w:val="273239"/>
+          <w:spacing w:val="2"/>
+          <w:sz w:val="28"/>
+          <w:szCs w:val="28"/>
+        </w:rPr>
+      </w:pPr>
+      <w:r>
+        <w:rPr>
+          <w:rFonts w:ascii="Arial" w:hAnsi="Arial" w:cs="Arial"/>
+          <w:color w:val="273239"/>
+          <w:spacing w:val="2"/>
+          <w:sz w:val="26"/>
+          <w:szCs w:val="26"/>
+        </w:rPr>
+        <w:t xml:space="preserve">   </w:t>
+      </w:r>
+      <w:r>
+        <w:rPr>
+          <w:rFonts w:asciiTheme="minorHAnsi" w:hAnsiTheme="minorHAnsi" w:cstheme="minorHAnsi"/>
+          <w:b/>
+          <w:bCs/>
+          <w:color w:val="273239"/>
+          <w:spacing w:val="2"/>
+          <w:sz w:val="28"/>
+          <w:szCs w:val="28"/>
+        </w:rPr>
+        <w:t>Once the object is connected with the Hibernate Session then the object moves into the Persistent State. So, there are two ways to convert the Transient State to the Persistent State :</w:t>
+      </w:r>
+    </w:p>
+    <w:p>
+      <w:pPr>
+        <w:numPr>
+          <w:ilvl w:val="0"/>
+          <w:numId w:val="9"/>
+        </w:numPr>
+        <w:shd w:val="clear" w:color="auto" w:fill="FFFFFF"/>
+        <w:spacing w:after="0" w:line="240" w:lineRule="auto"/>
+        <w:ind w:left="1080"/>
+        <w:textAlignment w:val="baseline"/>
+        <w:rPr>
+          <w:rFonts w:eastAsia="Times New Roman" w:cstheme="minorHAnsi"/>
+          <w:b/>
+          <w:bCs/>
+          <w:color w:val="273239"/>
+          <w:spacing w:val="2"/>
+          <w:sz w:val="28"/>
+          <w:szCs w:val="28"/>
+        </w:rPr>
+      </w:pPr>
+      <w:r>
+        <w:rPr>
+          <w:rFonts w:eastAsia="Times New Roman" w:cstheme="minorHAnsi"/>
+          <w:b/>
+          <w:bCs/>
+          <w:color w:val="273239"/>
+          <w:spacing w:val="2"/>
+          <w:sz w:val="28"/>
+          <w:szCs w:val="28"/>
+        </w:rPr>
+        <w:t>Using the hibernated session, save the entity object into the database table.</w:t>
+      </w:r>
+    </w:p>
+    <w:p>
+      <w:pPr>
+        <w:numPr>
+          <w:ilvl w:val="0"/>
+          <w:numId w:val="9"/>
+        </w:numPr>
+        <w:shd w:val="clear" w:color="auto" w:fill="FFFFFF"/>
+        <w:spacing w:after="0" w:line="240" w:lineRule="auto"/>
+        <w:ind w:left="1080"/>
+        <w:textAlignment w:val="baseline"/>
+        <w:rPr>
+          <w:rFonts w:eastAsia="Times New Roman" w:cstheme="minorHAnsi"/>
+          <w:b/>
+          <w:bCs/>
+          <w:color w:val="273239"/>
+          <w:spacing w:val="2"/>
+          <w:sz w:val="28"/>
+          <w:szCs w:val="28"/>
+        </w:rPr>
+      </w:pPr>
+      <w:r>
+        <w:rPr>
+          <w:rFonts w:eastAsia="Times New Roman" w:cstheme="minorHAnsi"/>
+          <w:b/>
+          <w:bCs/>
+          <w:color w:val="273239"/>
+          <w:spacing w:val="2"/>
+          <w:sz w:val="28"/>
+          <w:szCs w:val="28"/>
+        </w:rPr>
+        <w:t>Using the hibernated session, load the entity object into the database table.</w:t>
+      </w:r>
+    </w:p>
+    <w:p>
+      <w:pPr>
+        <w:shd w:val="clear" w:color="auto" w:fill="FFFFFF"/>
+        <w:spacing w:after="150" w:line="240" w:lineRule="auto"/>
+        <w:textAlignment w:val="baseline"/>
+        <w:rPr>
+          <w:rFonts w:eastAsia="Times New Roman" w:cstheme="minorHAnsi"/>
+          <w:b/>
+          <w:bCs/>
+          <w:color w:val="273239"/>
+          <w:spacing w:val="2"/>
+          <w:sz w:val="28"/>
+          <w:szCs w:val="28"/>
+        </w:rPr>
+      </w:pPr>
+      <w:r>
+        <w:rPr>
+          <w:rFonts w:eastAsia="Times New Roman" w:cstheme="minorHAnsi"/>
+          <w:b/>
+          <w:bCs/>
+          <w:color w:val="273239"/>
+          <w:spacing w:val="2"/>
+          <w:sz w:val="28"/>
+          <w:szCs w:val="28"/>
+        </w:rPr>
+        <w:t>In this state. each object represents one row in the database table. Therefore, if we make any changes in the data then hibernate will detect these changes and make changes in the database table.</w:t>
+      </w:r>
+    </w:p>
+    <w:p>
+      <w:pPr>
+        <w:pStyle w:val="NormalWeb"/>
+        <w:shd w:val="clear" w:color="auto" w:fill="FFFFFF"/>
+        <w:spacing w:before="0" w:beforeAutospacing="0" w:after="150" w:afterAutospacing="0"/>
+        <w:textAlignment w:val="baseline"/>
+        <w:rPr>
+          <w:rFonts w:asciiTheme="minorHAnsi" w:hAnsiTheme="minorHAnsi" w:cstheme="minorHAnsi"/>
+          <w:b/>
+          <w:bCs/>
+          <w:color w:val="273239"/>
+          <w:spacing w:val="2"/>
+          <w:sz w:val="28"/>
+          <w:szCs w:val="28"/>
+        </w:rPr>
+      </w:pPr>
+      <w:r>
+        <w:rPr>
+          <w:rFonts w:asciiTheme="minorHAnsi" w:hAnsiTheme="minorHAnsi" w:cstheme="minorHAnsi"/>
+          <w:b/>
+          <w:bCs/>
+          <w:color w:val="273239"/>
+          <w:spacing w:val="2"/>
+          <w:sz w:val="28"/>
+          <w:szCs w:val="28"/>
+        </w:rPr>
+        <w:t xml:space="preserve">         </w:t>
+      </w:r>
+      <w:r>
+        <w:rPr>
+          <w:rFonts w:asciiTheme="minorHAnsi" w:hAnsiTheme="minorHAnsi" w:cstheme="minorHAnsi"/>
+          <w:b/>
+          <w:bCs/>
+          <w:color w:val="273239"/>
+          <w:spacing w:val="2"/>
+          <w:sz w:val="28"/>
+          <w:szCs w:val="28"/>
+          <w:highlight w:val="darkGray"/>
+        </w:rPr>
+        <w:t>Following are the methods given for the persistent state:</w:t>
+      </w:r>
+    </w:p>
+    <w:p>
+      <w:pPr>
+        <w:numPr>
+          <w:ilvl w:val="0"/>
+          <w:numId w:val="10"/>
+        </w:numPr>
+        <w:shd w:val="clear" w:color="auto" w:fill="FFFFFF"/>
+        <w:spacing w:after="0" w:line="240" w:lineRule="auto"/>
+        <w:ind w:left="1080"/>
+        <w:textAlignment w:val="baseline"/>
+        <w:rPr>
+          <w:rFonts w:eastAsia="Times New Roman" w:cstheme="minorHAnsi"/>
+          <w:b/>
+          <w:bCs/>
+          <w:color w:val="273239"/>
+          <w:spacing w:val="2"/>
+          <w:sz w:val="28"/>
+          <w:szCs w:val="28"/>
+        </w:rPr>
+      </w:pPr>
+      <w:r>
+        <w:rPr>
+          <w:rFonts w:eastAsia="Times New Roman" w:cstheme="minorHAnsi"/>
+          <w:b/>
+          <w:bCs/>
+          <w:color w:val="273239"/>
+          <w:spacing w:val="2"/>
+          <w:sz w:val="28"/>
+          <w:szCs w:val="28"/>
+        </w:rPr>
+        <w:lastRenderedPageBreak/>
+        <w:t>session.persist(e</w:t>
+      </w:r>
+      <w:proofErr w:type="gramStart"/>
+      <w:r>
+        <w:rPr>
+          <w:rFonts w:eastAsia="Times New Roman" w:cstheme="minorHAnsi"/>
+          <w:b/>
+          <w:bCs/>
+          <w:color w:val="273239"/>
+          <w:spacing w:val="2"/>
+          <w:sz w:val="28"/>
+          <w:szCs w:val="28"/>
+        </w:rPr>
+        <w:t>);</w:t>
+      </w:r>
+      <w:proofErr w:type="gramEnd"/>
+    </w:p>
+    <w:p>
+      <w:pPr>
+        <w:numPr>
+          <w:ilvl w:val="0"/>
+          <w:numId w:val="10"/>
+        </w:numPr>
+        <w:shd w:val="clear" w:color="auto" w:fill="FFFFFF"/>
+        <w:spacing w:after="0" w:line="240" w:lineRule="auto"/>
+        <w:ind w:left="1080"/>
+        <w:textAlignment w:val="baseline"/>
+        <w:rPr>
+          <w:rFonts w:eastAsia="Times New Roman" w:cstheme="minorHAnsi"/>
+          <w:b/>
+          <w:bCs/>
+          <w:color w:val="273239"/>
+          <w:spacing w:val="2"/>
+          <w:sz w:val="28"/>
+          <w:szCs w:val="28"/>
+        </w:rPr>
+      </w:pPr>
+      <w:r>
+        <w:rPr>
+          <w:rFonts w:eastAsia="Times New Roman" w:cstheme="minorHAnsi"/>
+          <w:b/>
+          <w:bCs/>
+          <w:color w:val="273239"/>
+          <w:spacing w:val="2"/>
+          <w:sz w:val="28"/>
+          <w:szCs w:val="28"/>
+        </w:rPr>
+        <w:t>session.save(e</w:t>
+      </w:r>
+      <w:proofErr w:type="gramStart"/>
+      <w:r>
+        <w:rPr>
+          <w:rFonts w:eastAsia="Times New Roman" w:cstheme="minorHAnsi"/>
+          <w:b/>
+          <w:bCs/>
+          <w:color w:val="273239"/>
+          <w:spacing w:val="2"/>
+          <w:sz w:val="28"/>
+          <w:szCs w:val="28"/>
+        </w:rPr>
+        <w:t>);</w:t>
+      </w:r>
+      <w:proofErr w:type="gramEnd"/>
+    </w:p>
+    <w:p>
+      <w:pPr>
+        <w:numPr>
+          <w:ilvl w:val="0"/>
+          <w:numId w:val="10"/>
+        </w:numPr>
+        <w:shd w:val="clear" w:color="auto" w:fill="FFFFFF"/>
+        <w:spacing w:after="0" w:line="240" w:lineRule="auto"/>
+        <w:ind w:left="1080"/>
+        <w:textAlignment w:val="baseline"/>
+        <w:rPr>
+          <w:rFonts w:eastAsia="Times New Roman" w:cstheme="minorHAnsi"/>
+          <w:b/>
+          <w:bCs/>
+          <w:color w:val="273239"/>
+          <w:spacing w:val="2"/>
+          <w:sz w:val="28"/>
+          <w:szCs w:val="28"/>
+        </w:rPr>
+      </w:pPr>
+      <w:r>
+        <w:rPr>
+          <w:rFonts w:eastAsia="Times New Roman" w:cstheme="minorHAnsi"/>
+          <w:b/>
+          <w:bCs/>
+          <w:color w:val="273239"/>
+          <w:spacing w:val="2"/>
+          <w:sz w:val="28"/>
+          <w:szCs w:val="28"/>
+        </w:rPr>
+        <w:t>session.saveOrUpdate(e</w:t>
+      </w:r>
+      <w:proofErr w:type="gramStart"/>
+      <w:r>
+        <w:rPr>
+          <w:rFonts w:eastAsia="Times New Roman" w:cstheme="minorHAnsi"/>
+          <w:b/>
+          <w:bCs/>
+          <w:color w:val="273239"/>
+          <w:spacing w:val="2"/>
+          <w:sz w:val="28"/>
+          <w:szCs w:val="28"/>
+        </w:rPr>
+        <w:t>);</w:t>
+      </w:r>
+      <w:proofErr w:type="gramEnd"/>
+    </w:p>
+    <w:p>
+      <w:pPr>
+        <w:numPr>
+          <w:ilvl w:val="0"/>
+          <w:numId w:val="10"/>
+        </w:numPr>
+        <w:shd w:val="clear" w:color="auto" w:fill="FFFFFF"/>
+        <w:spacing w:after="0" w:line="240" w:lineRule="auto"/>
+        <w:ind w:left="1080"/>
+        <w:textAlignment w:val="baseline"/>
+        <w:rPr>
+          <w:rFonts w:eastAsia="Times New Roman" w:cstheme="minorHAnsi"/>
+          <w:b/>
+          <w:bCs/>
+          <w:color w:val="273239"/>
+          <w:spacing w:val="2"/>
+          <w:sz w:val="28"/>
+          <w:szCs w:val="28"/>
+        </w:rPr>
+      </w:pPr>
+      <w:r>
+        <w:rPr>
+          <w:rFonts w:eastAsia="Times New Roman" w:cstheme="minorHAnsi"/>
+          <w:b/>
+          <w:bCs/>
+          <w:color w:val="273239"/>
+          <w:spacing w:val="2"/>
+          <w:sz w:val="28"/>
+          <w:szCs w:val="28"/>
+        </w:rPr>
+        <w:t>session.update(e</w:t>
+      </w:r>
+      <w:proofErr w:type="gramStart"/>
+      <w:r>
+        <w:rPr>
+          <w:rFonts w:eastAsia="Times New Roman" w:cstheme="minorHAnsi"/>
+          <w:b/>
+          <w:bCs/>
+          <w:color w:val="273239"/>
+          <w:spacing w:val="2"/>
+          <w:sz w:val="28"/>
+          <w:szCs w:val="28"/>
+        </w:rPr>
+        <w:t>);</w:t>
+      </w:r>
+      <w:proofErr w:type="gramEnd"/>
+    </w:p>
+    <w:p>
+      <w:pPr>
+        <w:numPr>
+          <w:ilvl w:val="0"/>
+          <w:numId w:val="10"/>
+        </w:numPr>
+        <w:shd w:val="clear" w:color="auto" w:fill="FFFFFF"/>
+        <w:spacing w:after="0" w:line="240" w:lineRule="auto"/>
+        <w:ind w:left="1080"/>
+        <w:textAlignment w:val="baseline"/>
+        <w:rPr>
+          <w:rFonts w:eastAsia="Times New Roman" w:cstheme="minorHAnsi"/>
+          <w:b/>
+          <w:bCs/>
+          <w:color w:val="273239"/>
+          <w:spacing w:val="2"/>
+          <w:sz w:val="28"/>
+          <w:szCs w:val="28"/>
+        </w:rPr>
+      </w:pPr>
+      <w:r>
+        <w:rPr>
+          <w:rFonts w:eastAsia="Times New Roman" w:cstheme="minorHAnsi"/>
+          <w:b/>
+          <w:bCs/>
+          <w:color w:val="273239"/>
+          <w:spacing w:val="2"/>
+          <w:sz w:val="28"/>
+          <w:szCs w:val="28"/>
+        </w:rPr>
+        <w:t>session.merge(e</w:t>
+      </w:r>
+      <w:proofErr w:type="gramStart"/>
+      <w:r>
+        <w:rPr>
+          <w:rFonts w:eastAsia="Times New Roman" w:cstheme="minorHAnsi"/>
+          <w:b/>
+          <w:bCs/>
+          <w:color w:val="273239"/>
+          <w:spacing w:val="2"/>
+          <w:sz w:val="28"/>
+          <w:szCs w:val="28"/>
+        </w:rPr>
+        <w:t>);</w:t>
+      </w:r>
+      <w:proofErr w:type="gramEnd"/>
+    </w:p>
+    <w:p>
+      <w:pPr>
+        <w:numPr>
+          <w:ilvl w:val="0"/>
+          <w:numId w:val="10"/>
+        </w:numPr>
+        <w:shd w:val="clear" w:color="auto" w:fill="FFFFFF"/>
+        <w:spacing w:after="0" w:line="240" w:lineRule="auto"/>
+        <w:ind w:left="1080"/>
+        <w:textAlignment w:val="baseline"/>
+        <w:rPr>
+          <w:rFonts w:eastAsia="Times New Roman" w:cstheme="minorHAnsi"/>
+          <w:b/>
+          <w:bCs/>
+          <w:color w:val="273239"/>
+          <w:spacing w:val="2"/>
+          <w:sz w:val="28"/>
+          <w:szCs w:val="28"/>
+        </w:rPr>
+      </w:pPr>
+      <w:r>
+        <w:rPr>
+          <w:rFonts w:eastAsia="Times New Roman" w:cstheme="minorHAnsi"/>
+          <w:b/>
+          <w:bCs/>
+          <w:color w:val="273239"/>
+          <w:spacing w:val="2"/>
+          <w:sz w:val="28"/>
+          <w:szCs w:val="28"/>
+        </w:rPr>
+        <w:t>session.lock(e</w:t>
+      </w:r>
+      <w:proofErr w:type="gramStart"/>
+      <w:r>
+        <w:rPr>
+          <w:rFonts w:eastAsia="Times New Roman" w:cstheme="minorHAnsi"/>
+          <w:b/>
+          <w:bCs/>
+          <w:color w:val="273239"/>
+          <w:spacing w:val="2"/>
+          <w:sz w:val="28"/>
+          <w:szCs w:val="28"/>
+        </w:rPr>
+        <w:t>);</w:t>
+      </w:r>
+      <w:proofErr w:type="gramEnd"/>
+    </w:p>
+    <w:p>
+      <w:pPr>
+        <w:shd w:val="clear" w:color="auto" w:fill="FFFFFF"/>
+        <w:spacing w:after="0" w:line="240" w:lineRule="auto"/>
+        <w:textAlignment w:val="baseline"/>
+        <w:rPr>
+          <w:rFonts w:ascii="Arial" w:eastAsia="Times New Roman" w:hAnsi="Arial" w:cs="Arial"/>
+          <w:color w:val="273239"/>
+          <w:spacing w:val="2"/>
+          <w:sz w:val="26"/>
+          <w:szCs w:val="26"/>
+        </w:rPr>
+      </w:pPr>
+    </w:p>
+    <w:p>
+      <w:pPr>
+        <w:shd w:val="clear" w:color="auto" w:fill="FFFFFF"/>
+        <w:spacing w:after="0" w:line="240" w:lineRule="auto"/>
+        <w:textAlignment w:val="baseline"/>
+        <w:rPr>
+          <w:rFonts w:ascii="Arial" w:eastAsia="Times New Roman" w:hAnsi="Arial" w:cs="Arial"/>
+          <w:color w:val="273239"/>
+          <w:spacing w:val="2"/>
+          <w:sz w:val="26"/>
+          <w:szCs w:val="26"/>
+        </w:rPr>
+      </w:pPr>
+    </w:p>
+    <w:p>
+      <w:pPr>
+        <w:shd w:val="clear" w:color="auto" w:fill="FFFFFF"/>
+        <w:spacing w:after="0" w:line="240" w:lineRule="auto"/>
+        <w:textAlignment w:val="baseline"/>
+        <w:rPr>
+          <w:rFonts w:eastAsia="Times New Roman" w:cstheme="minorHAnsi"/>
+          <w:b/>
+          <w:bCs/>
+          <w:color w:val="273239"/>
+          <w:spacing w:val="2"/>
+          <w:sz w:val="28"/>
+          <w:szCs w:val="28"/>
+        </w:rPr>
+      </w:pPr>
+      <w:r>
+        <w:rPr>
+          <w:rFonts w:ascii="Arial" w:eastAsia="Times New Roman" w:hAnsi="Arial" w:cs="Arial"/>
+          <w:color w:val="273239"/>
+          <w:spacing w:val="2"/>
+          <w:sz w:val="26"/>
+          <w:szCs w:val="26"/>
+          <w:highlight w:val="yellow"/>
+        </w:rPr>
+        <w:t xml:space="preserve">  </w:t>
+      </w:r>
+      <w:r>
+        <w:rPr>
+          <w:rFonts w:ascii="Arial" w:eastAsia="Times New Roman" w:hAnsi="Arial" w:cs="Arial"/>
+          <w:color w:val="273239"/>
+          <w:spacing w:val="2"/>
+          <w:sz w:val="26"/>
+          <w:szCs w:val="26"/>
+          <w:highlight w:val="yellow"/>
+        </w:rPr>
+        <w:t xml:space="preserve">  </w:t>
+      </w:r>
+      <w:r>
+        <w:rPr>
+          <w:rFonts w:ascii="Arial" w:eastAsia="Times New Roman" w:hAnsi="Arial" w:cs="Arial"/>
+          <w:b/>
+          <w:bCs/>
+          <w:color w:val="273239"/>
+          <w:spacing w:val="2"/>
+          <w:sz w:val="28"/>
+          <w:szCs w:val="28"/>
+          <w:highlight w:val="yellow"/>
+        </w:rPr>
+        <w:t xml:space="preserve">  </w:t>
+      </w:r>
+      <w:r>
+        <w:rPr>
+          <w:rFonts w:eastAsia="Times New Roman" w:cstheme="minorHAnsi"/>
+          <w:b/>
+          <w:bCs/>
+          <w:color w:val="273239"/>
+          <w:spacing w:val="2"/>
+          <w:sz w:val="28"/>
+          <w:szCs w:val="28"/>
+          <w:highlight w:val="yellow"/>
+        </w:rPr>
+        <w:t>3</w:t>
+      </w:r>
+      <w:r>
+        <w:rPr>
+          <w:rFonts w:eastAsia="Times New Roman" w:cstheme="minorHAnsi"/>
+          <w:b/>
+          <w:bCs/>
+          <w:color w:val="273239"/>
+          <w:spacing w:val="2"/>
+          <w:sz w:val="28"/>
+          <w:szCs w:val="28"/>
+          <w:highlight w:val="yellow"/>
+        </w:rPr>
+        <w:t xml:space="preserve">. </w:t>
+      </w:r>
+      <w:r>
+        <w:rPr>
+          <w:rFonts w:eastAsia="Times New Roman" w:cstheme="minorHAnsi"/>
+          <w:b/>
+          <w:bCs/>
+          <w:color w:val="273239"/>
+          <w:spacing w:val="2"/>
+          <w:sz w:val="28"/>
+          <w:szCs w:val="28"/>
+          <w:highlight w:val="yellow"/>
+        </w:rPr>
+        <w:t>Detached State</w:t>
+      </w:r>
+      <w:r>
+        <w:rPr>
+          <w:rFonts w:eastAsia="Times New Roman" w:cstheme="minorHAnsi"/>
+          <w:b/>
+          <w:bCs/>
+          <w:color w:val="273239"/>
+          <w:spacing w:val="2"/>
+          <w:sz w:val="28"/>
+          <w:szCs w:val="28"/>
+          <w:highlight w:val="yellow"/>
+        </w:rPr>
+        <w:t xml:space="preserve"> :</w:t>
+      </w:r>
+    </w:p>
+    <w:p>
+      <w:pPr>
+        <w:shd w:val="clear" w:color="auto" w:fill="FFFFFF"/>
+        <w:spacing w:after="0" w:line="240" w:lineRule="auto"/>
+        <w:textAlignment w:val="baseline"/>
+        <w:rPr>
+          <w:rFonts w:ascii="Arial" w:eastAsia="Times New Roman" w:hAnsi="Arial" w:cs="Arial"/>
+          <w:color w:val="273239"/>
+          <w:spacing w:val="2"/>
+          <w:sz w:val="26"/>
+          <w:szCs w:val="26"/>
+        </w:rPr>
+      </w:pPr>
+    </w:p>
+    <w:p>
+      <w:pPr>
+        <w:shd w:val="clear" w:color="auto" w:fill="FFFFFF"/>
+        <w:spacing w:after="150" w:line="240" w:lineRule="auto"/>
+        <w:textAlignment w:val="baseline"/>
+        <w:rPr>
+          <w:rFonts w:cstheme="minorHAnsi"/>
+          <w:b/>
+          <w:bCs/>
+          <w:color w:val="273239"/>
+          <w:spacing w:val="2"/>
+          <w:sz w:val="28"/>
+          <w:szCs w:val="28"/>
+          <w:shd w:val="clear" w:color="auto" w:fill="FFFFFF"/>
+        </w:rPr>
+      </w:pPr>
+      <w:r>
+        <w:rPr>
+          <w:rFonts w:eastAsia="Times New Roman" w:cstheme="minorHAnsi"/>
+          <w:b/>
+          <w:bCs/>
+          <w:color w:val="273239"/>
+          <w:spacing w:val="2"/>
+          <w:sz w:val="28"/>
+          <w:szCs w:val="28"/>
+        </w:rPr>
+        <w:t xml:space="preserve">        </w:t>
+      </w:r>
+      <w:r>
+        <w:rPr>
+          <w:rFonts w:cstheme="minorHAnsi"/>
+          <w:b/>
+          <w:bCs/>
+          <w:color w:val="273239"/>
+          <w:spacing w:val="2"/>
+          <w:sz w:val="28"/>
+          <w:szCs w:val="28"/>
+          <w:shd w:val="clear" w:color="auto" w:fill="FFFFFF"/>
+        </w:rPr>
+        <w:t>For converting an object from Persistent State to Detached State, we either have to close the session or we have to clear its cache. As the session is closed here or the cache is cleared, then any changes made to the data will not affect the database table. Whenever needed, the detached object can be reconnected to a new hibernate session. To reconnect the detached object to a new hibernate session, we will use the following methods as follows:</w:t>
+      </w:r>
+    </w:p>
+    <w:p>
+      <w:pPr>
+        <w:pStyle w:val="NormalWeb"/>
+        <w:shd w:val="clear" w:color="auto" w:fill="FFFFFF"/>
+        <w:spacing w:before="0" w:beforeAutospacing="0" w:after="150" w:afterAutospacing="0"/>
+        <w:textAlignment w:val="baseline"/>
+        <w:rPr>
+          <w:rFonts w:asciiTheme="minorHAnsi" w:hAnsiTheme="minorHAnsi" w:cstheme="minorHAnsi"/>
+          <w:b/>
+          <w:bCs/>
+          <w:color w:val="273239"/>
+          <w:spacing w:val="2"/>
+          <w:sz w:val="28"/>
+          <w:szCs w:val="28"/>
+        </w:rPr>
+      </w:pPr>
+      <w:r>
+        <w:rPr>
+          <w:rFonts w:asciiTheme="minorHAnsi" w:hAnsiTheme="minorHAnsi" w:cstheme="minorHAnsi"/>
+          <w:b/>
+          <w:bCs/>
+          <w:color w:val="273239"/>
+          <w:spacing w:val="2"/>
+          <w:sz w:val="28"/>
+          <w:szCs w:val="28"/>
+          <w:shd w:val="clear" w:color="auto" w:fill="FFFFFF"/>
+        </w:rPr>
+        <w:t xml:space="preserve"> </w:t>
+      </w:r>
+      <w:r>
+        <w:rPr>
+          <w:rFonts w:asciiTheme="minorHAnsi" w:hAnsiTheme="minorHAnsi" w:cstheme="minorHAnsi"/>
+          <w:b/>
+          <w:bCs/>
+          <w:color w:val="273239"/>
+          <w:spacing w:val="2"/>
+          <w:sz w:val="28"/>
+          <w:szCs w:val="28"/>
+          <w:shd w:val="clear" w:color="auto" w:fill="FFFFFF"/>
+        </w:rPr>
+        <w:t xml:space="preserve">        </w:t>
+      </w:r>
+      <w:r>
+        <w:rPr>
+          <w:rFonts w:asciiTheme="minorHAnsi" w:hAnsiTheme="minorHAnsi" w:cstheme="minorHAnsi"/>
+          <w:b/>
+          <w:bCs/>
+          <w:color w:val="273239"/>
+          <w:spacing w:val="2"/>
+          <w:sz w:val="28"/>
+          <w:szCs w:val="28"/>
+          <w:highlight w:val="darkGray"/>
+        </w:rPr>
+        <w:t>Following are the methods used for the detached state :</w:t>
+      </w:r>
+    </w:p>
+    <w:p>
+      <w:pPr>
+        <w:numPr>
+          <w:ilvl w:val="0"/>
+          <w:numId w:val="11"/>
+        </w:numPr>
+        <w:shd w:val="clear" w:color="auto" w:fill="FFFFFF"/>
+        <w:spacing w:after="0" w:line="240" w:lineRule="auto"/>
+        <w:ind w:left="1080"/>
+        <w:textAlignment w:val="baseline"/>
+        <w:rPr>
+          <w:rFonts w:eastAsia="Times New Roman" w:cstheme="minorHAnsi"/>
+          <w:b/>
+          <w:bCs/>
+          <w:color w:val="273239"/>
+          <w:spacing w:val="2"/>
+          <w:sz w:val="28"/>
+          <w:szCs w:val="28"/>
+        </w:rPr>
+      </w:pPr>
+      <w:r>
+        <w:rPr>
+          <w:rFonts w:eastAsia="Times New Roman" w:cstheme="minorHAnsi"/>
+          <w:b/>
+          <w:bCs/>
+          <w:color w:val="273239"/>
+          <w:spacing w:val="2"/>
+          <w:sz w:val="28"/>
+          <w:szCs w:val="28"/>
+        </w:rPr>
+        <w:t>session.detach(e);</w:t>
+      </w:r>
+    </w:p>
+    <w:p>
+      <w:pPr>
+        <w:numPr>
+          <w:ilvl w:val="0"/>
+          <w:numId w:val="11"/>
+        </w:numPr>
+        <w:shd w:val="clear" w:color="auto" w:fill="FFFFFF"/>
+        <w:spacing w:after="0" w:line="240" w:lineRule="auto"/>
+        <w:ind w:left="1080"/>
+        <w:textAlignment w:val="baseline"/>
+        <w:rPr>
+          <w:rFonts w:eastAsia="Times New Roman" w:cstheme="minorHAnsi"/>
+          <w:b/>
+          <w:bCs/>
+          <w:color w:val="273239"/>
+          <w:spacing w:val="2"/>
+          <w:sz w:val="28"/>
+          <w:szCs w:val="28"/>
+        </w:rPr>
+      </w:pPr>
+      <w:r>
+        <w:rPr>
+          <w:rFonts w:eastAsia="Times New Roman" w:cstheme="minorHAnsi"/>
+          <w:b/>
+          <w:bCs/>
+          <w:color w:val="273239"/>
+          <w:spacing w:val="2"/>
+          <w:sz w:val="28"/>
+          <w:szCs w:val="28"/>
+        </w:rPr>
+        <w:t>session.evict(e);</w:t>
+      </w:r>
+    </w:p>
+    <w:p>
+      <w:pPr>
+        <w:numPr>
+          <w:ilvl w:val="0"/>
+          <w:numId w:val="11"/>
+        </w:numPr>
+        <w:shd w:val="clear" w:color="auto" w:fill="FFFFFF"/>
+        <w:spacing w:after="0" w:line="240" w:lineRule="auto"/>
+        <w:ind w:left="1080"/>
+        <w:textAlignment w:val="baseline"/>
+        <w:rPr>
+          <w:rFonts w:eastAsia="Times New Roman" w:cstheme="minorHAnsi"/>
+          <w:b/>
+          <w:bCs/>
+          <w:color w:val="273239"/>
+          <w:spacing w:val="2"/>
+          <w:sz w:val="28"/>
+          <w:szCs w:val="28"/>
+        </w:rPr>
+      </w:pPr>
+      <w:r>
+        <w:rPr>
+          <w:rFonts w:eastAsia="Times New Roman" w:cstheme="minorHAnsi"/>
+          <w:b/>
+          <w:bCs/>
+          <w:color w:val="273239"/>
+          <w:spacing w:val="2"/>
+          <w:sz w:val="28"/>
+          <w:szCs w:val="28"/>
+        </w:rPr>
+        <w:t>session.clear();</w:t>
+      </w:r>
+    </w:p>
+    <w:p>
+      <w:pPr>
+        <w:numPr>
+          <w:ilvl w:val="0"/>
+          <w:numId w:val="11"/>
+        </w:numPr>
+        <w:shd w:val="clear" w:color="auto" w:fill="FFFFFF"/>
+        <w:spacing w:after="0" w:line="240" w:lineRule="auto"/>
+        <w:ind w:left="1080"/>
+        <w:textAlignment w:val="baseline"/>
+        <w:rPr>
+          <w:rFonts w:eastAsia="Times New Roman" w:cstheme="minorHAnsi"/>
+          <w:b/>
+          <w:bCs/>
+          <w:color w:val="273239"/>
+          <w:spacing w:val="2"/>
+          <w:sz w:val="28"/>
+          <w:szCs w:val="28"/>
+        </w:rPr>
+      </w:pPr>
+      <w:r>
+        <w:rPr>
+          <w:rFonts w:eastAsia="Times New Roman" w:cstheme="minorHAnsi"/>
+          <w:b/>
+          <w:bCs/>
+          <w:color w:val="273239"/>
+          <w:spacing w:val="2"/>
+          <w:sz w:val="28"/>
+          <w:szCs w:val="28"/>
+        </w:rPr>
+        <w:t>session.close();</w:t>
+      </w:r>
+    </w:p>
+    <w:p>
+      <w:pPr>
+        <w:shd w:val="clear" w:color="auto" w:fill="FFFFFF"/>
+        <w:spacing w:after="0" w:line="240" w:lineRule="auto"/>
+        <w:textAlignment w:val="baseline"/>
+        <w:rPr>
+          <w:rFonts w:ascii="Arial" w:eastAsia="Times New Roman" w:hAnsi="Arial" w:cs="Arial"/>
+          <w:color w:val="273239"/>
+          <w:spacing w:val="2"/>
+          <w:sz w:val="26"/>
+          <w:szCs w:val="26"/>
+        </w:rPr>
+      </w:pPr>
+    </w:p>
+    <w:p>
+      <w:pPr>
+        <w:shd w:val="clear" w:color="auto" w:fill="FFFFFF"/>
+        <w:spacing w:after="0" w:line="240" w:lineRule="auto"/>
+        <w:textAlignment w:val="baseline"/>
+        <w:rPr>
+          <w:rFonts w:eastAsia="Times New Roman" w:cstheme="minorHAnsi"/>
+          <w:b/>
+          <w:bCs/>
+          <w:color w:val="273239"/>
+          <w:spacing w:val="2"/>
+          <w:sz w:val="28"/>
+          <w:szCs w:val="28"/>
+        </w:rPr>
+      </w:pPr>
+      <w:r>
+        <w:rPr>
+          <w:rFonts w:ascii="Arial" w:eastAsia="Times New Roman" w:hAnsi="Arial" w:cs="Arial"/>
+          <w:b/>
+          <w:bCs/>
+          <w:color w:val="273239"/>
+          <w:spacing w:val="2"/>
+          <w:sz w:val="28"/>
+          <w:szCs w:val="28"/>
+        </w:rPr>
+        <w:t xml:space="preserve"> </w:t>
+      </w:r>
+      <w:r>
+        <w:rPr>
+          <w:rFonts w:eastAsia="Times New Roman" w:cstheme="minorHAnsi"/>
+          <w:b/>
+          <w:bCs/>
+          <w:color w:val="273239"/>
+          <w:spacing w:val="2"/>
+          <w:sz w:val="28"/>
+          <w:szCs w:val="28"/>
+          <w:highlight w:val="yellow"/>
+        </w:rPr>
+        <w:t xml:space="preserve">4. </w:t>
+      </w:r>
+      <w:r>
+        <w:rPr>
+          <w:rFonts w:eastAsia="Times New Roman" w:cstheme="minorHAnsi"/>
+          <w:b/>
+          <w:bCs/>
+          <w:color w:val="273239"/>
+          <w:spacing w:val="2"/>
+          <w:sz w:val="28"/>
+          <w:szCs w:val="28"/>
+          <w:highlight w:val="yellow"/>
+        </w:rPr>
+        <w:t>Removed State</w:t>
+      </w:r>
+      <w:r>
+        <w:rPr>
+          <w:rFonts w:eastAsia="Times New Roman" w:cstheme="minorHAnsi"/>
+          <w:b/>
+          <w:bCs/>
+          <w:color w:val="273239"/>
+          <w:spacing w:val="2"/>
+          <w:sz w:val="28"/>
+          <w:szCs w:val="28"/>
+          <w:highlight w:val="yellow"/>
+        </w:rPr>
+        <w:t xml:space="preserve"> :</w:t>
+      </w:r>
+    </w:p>
+    <w:p>
+      <w:pPr>
+        <w:shd w:val="clear" w:color="auto" w:fill="FFFFFF"/>
+        <w:spacing w:after="0" w:line="240" w:lineRule="auto"/>
+        <w:textAlignment w:val="baseline"/>
+        <w:rPr>
+          <w:rFonts w:ascii="Arial" w:eastAsia="Times New Roman" w:hAnsi="Arial" w:cs="Arial"/>
+          <w:color w:val="273239"/>
+          <w:spacing w:val="2"/>
+          <w:sz w:val="26"/>
+          <w:szCs w:val="26"/>
+        </w:rPr>
+      </w:pPr>
+    </w:p>
+    <w:p>
+      <w:pPr>
+        <w:pStyle w:val="NormalWeb"/>
+        <w:shd w:val="clear" w:color="auto" w:fill="FFFFFF"/>
+        <w:spacing w:before="0" w:beforeAutospacing="0" w:after="0" w:afterAutospacing="0"/>
+        <w:textAlignment w:val="baseline"/>
+        <w:rPr>
+          <w:rFonts w:asciiTheme="minorHAnsi" w:hAnsiTheme="minorHAnsi" w:cstheme="minorHAnsi"/>
+          <w:b/>
+          <w:bCs/>
+          <w:color w:val="273239"/>
+          <w:spacing w:val="2"/>
+          <w:sz w:val="28"/>
+          <w:szCs w:val="28"/>
+        </w:rPr>
+      </w:pPr>
+      <w:r>
+        <w:rPr>
+          <w:rFonts w:ascii="Arial" w:hAnsi="Arial" w:cs="Arial"/>
+          <w:color w:val="273239"/>
+          <w:spacing w:val="2"/>
+          <w:sz w:val="26"/>
+          <w:szCs w:val="26"/>
+        </w:rPr>
+        <w:t xml:space="preserve">     </w:t>
+      </w:r>
+      <w:r>
+        <w:rPr>
+          <w:rFonts w:asciiTheme="minorHAnsi" w:hAnsiTheme="minorHAnsi" w:cstheme="minorHAnsi"/>
+          <w:b/>
+          <w:bCs/>
+          <w:color w:val="273239"/>
+          <w:spacing w:val="2"/>
+          <w:sz w:val="28"/>
+          <w:szCs w:val="28"/>
+        </w:rPr>
+        <w:t>In the hibernate lifecycle it is the last state. In the removed state, when the entity object is deleted from the database then the entity object is known to be in the removed state. It is done by calling the </w:t>
+      </w:r>
+      <w:r>
+        <w:rPr>
+          <w:rFonts w:asciiTheme="minorHAnsi" w:hAnsiTheme="minorHAnsi" w:cstheme="minorHAnsi"/>
+          <w:b/>
+          <w:bCs/>
+          <w:i/>
+          <w:iCs/>
+          <w:color w:val="273239"/>
+          <w:spacing w:val="2"/>
+          <w:sz w:val="28"/>
+          <w:szCs w:val="28"/>
+          <w:bdr w:val="none" w:sz="0" w:space="0" w:color="auto" w:frame="1"/>
+        </w:rPr>
+        <w:t>delete() operation</w:t>
+      </w:r>
+      <w:r>
+        <w:rPr>
+          <w:rFonts w:asciiTheme="minorHAnsi" w:hAnsiTheme="minorHAnsi" w:cstheme="minorHAnsi"/>
+          <w:b/>
+          <w:bCs/>
+          <w:color w:val="273239"/>
+          <w:spacing w:val="2"/>
+          <w:sz w:val="28"/>
+          <w:szCs w:val="28"/>
+        </w:rPr>
+        <w:t>. As the entity object is in the removed state, if any change will be done in the data will not affect the database table.</w:t>
+      </w:r>
+    </w:p>
+    <w:p>
+      <w:pPr>
+        <w:spacing w:line="240" w:lineRule="auto"/>
+        <w:textAlignment w:val="baseline"/>
+        <w:rPr>
+          <w:rFonts w:eastAsia="Times New Roman" w:cstheme="minorHAnsi"/>
+          <w:b/>
+          <w:bCs/>
+          <w:i/>
+          <w:iCs/>
+          <w:color w:val="273239"/>
+          <w:spacing w:val="2"/>
+          <w:sz w:val="28"/>
+          <w:szCs w:val="28"/>
+        </w:rPr>
+      </w:pPr>
+      <w:r>
+        <w:rPr>
+          <w:rFonts w:eastAsia="Times New Roman" w:cstheme="minorHAnsi"/>
+          <w:b/>
+          <w:bCs/>
+          <w:i/>
+          <w:iCs/>
+          <w:color w:val="273239"/>
+          <w:spacing w:val="2"/>
+          <w:sz w:val="28"/>
+          <w:szCs w:val="28"/>
+          <w:bdr w:val="none" w:sz="0" w:space="0" w:color="auto" w:frame="1"/>
+        </w:rPr>
+        <w:t>Note:</w:t>
+      </w:r>
+      <w:r>
+        <w:rPr>
+          <w:rFonts w:eastAsia="Times New Roman" w:cstheme="minorHAnsi"/>
+          <w:b/>
+          <w:bCs/>
+          <w:i/>
+          <w:iCs/>
+          <w:color w:val="273239"/>
+          <w:spacing w:val="2"/>
+          <w:sz w:val="28"/>
+          <w:szCs w:val="28"/>
+        </w:rPr>
+        <w:t> To make a removed entity object we will call </w:t>
+      </w:r>
+      <w:r>
+        <w:rPr>
+          <w:rFonts w:eastAsia="Times New Roman" w:cstheme="minorHAnsi"/>
+          <w:b/>
+          <w:bCs/>
+          <w:i/>
+          <w:iCs/>
+          <w:color w:val="273239"/>
+          <w:spacing w:val="2"/>
+          <w:sz w:val="28"/>
+          <w:szCs w:val="28"/>
+          <w:bdr w:val="none" w:sz="0" w:space="0" w:color="auto" w:frame="1"/>
+        </w:rPr>
+        <w:t>session.delete()</w:t>
+      </w:r>
+      <w:r>
+        <w:rPr>
+          <w:rFonts w:eastAsia="Times New Roman" w:cstheme="minorHAnsi"/>
+          <w:b/>
+          <w:bCs/>
+          <w:i/>
+          <w:iCs/>
+          <w:color w:val="273239"/>
+          <w:spacing w:val="2"/>
+          <w:sz w:val="28"/>
+          <w:szCs w:val="28"/>
+        </w:rPr>
+        <w:t>.</w:t>
+      </w:r>
+    </w:p>
+    <w:p>
+      <w:pPr>
+        <w:shd w:val="clear" w:color="auto" w:fill="FFFFFF"/>
+        <w:spacing w:after="0" w:line="240" w:lineRule="auto"/>
+        <w:textAlignment w:val="baseline"/>
+        <w:rPr>
+          <w:rFonts w:ascii="Arial" w:eastAsia="Times New Roman" w:hAnsi="Arial" w:cs="Arial"/>
+          <w:color w:val="273239"/>
+          <w:spacing w:val="2"/>
+          <w:sz w:val="26"/>
+          <w:szCs w:val="26"/>
+        </w:rPr>
+      </w:pPr>
+    </w:p>
+    <w:p>
+      <w:pPr>
+        <w:shd w:val="clear" w:color="auto" w:fill="FFFFFF"/>
+        <w:spacing w:after="0" w:line="240" w:lineRule="auto"/>
+        <w:textAlignment w:val="baseline"/>
+        <w:rPr>
+          <w:rFonts w:ascii="Arial" w:eastAsia="Times New Roman" w:hAnsi="Arial" w:cs="Arial"/>
+          <w:color w:val="273239"/>
+          <w:spacing w:val="2"/>
+          <w:sz w:val="26"/>
+          <w:szCs w:val="26"/>
+        </w:rPr>
+      </w:pPr>
+    </w:p>
+    <w:p>
+      <w:pPr>
+        <w:shd w:val="clear" w:color="auto" w:fill="FFFFFF"/>
+        <w:spacing w:after="150" w:line="240" w:lineRule="auto"/>
+        <w:textAlignment w:val="baseline"/>
+        <w:rPr>
+          <w:rFonts w:ascii="Arial" w:hAnsi="Arial" w:cs="Arial"/>
+          <w:color w:val="273239"/>
+          <w:spacing w:val="2"/>
+          <w:sz w:val="26"/>
+          <w:szCs w:val="26"/>
+          <w:shd w:val="clear" w:color="auto" w:fill="FFFFFF"/>
+        </w:rPr>
+      </w:pPr>
+    </w:p>
+    <w:p>
+      <w:pPr>
+        <w:shd w:val="clear" w:color="auto" w:fill="FFFFFF"/>
+        <w:spacing w:after="150" w:line="240" w:lineRule="auto"/>
+        <w:textAlignment w:val="baseline"/>
+        <w:rPr>
+          <w:rFonts w:ascii="Arial" w:hAnsi="Arial" w:cs="Arial"/>
+          <w:color w:val="273239"/>
+          <w:spacing w:val="2"/>
+          <w:sz w:val="26"/>
+          <w:szCs w:val="26"/>
+          <w:shd w:val="clear" w:color="auto" w:fill="FFFFFF"/>
+        </w:rPr>
+      </w:pPr>
+    </w:p>
+    <w:p>
+      <w:pPr>
+        <w:shd w:val="clear" w:color="auto" w:fill="FFFFFF"/>
+        <w:spacing w:after="150" w:line="240" w:lineRule="auto"/>
+        <w:textAlignment w:val="baseline"/>
+        <w:rPr>
+          <w:rFonts w:ascii="Arial" w:eastAsia="Times New Roman" w:hAnsi="Arial" w:cs="Arial"/>
+          <w:color w:val="273239"/>
+          <w:spacing w:val="2"/>
+          <w:sz w:val="26"/>
+          <w:szCs w:val="26"/>
+        </w:rPr>
+      </w:pPr>
+    </w:p>
+    <w:p>
+      <w:pPr>
+        <w:shd w:val="clear" w:color="auto" w:fill="FFFFFF"/>
+        <w:spacing w:after="0" w:line="240" w:lineRule="auto"/>
+        <w:textAlignment w:val="baseline"/>
+        <w:rPr>
+          <w:rFonts w:ascii="Arial" w:eastAsia="Times New Roman" w:hAnsi="Arial" w:cs="Arial"/>
+          <w:color w:val="273239"/>
+          <w:spacing w:val="2"/>
+          <w:sz w:val="26"/>
+          <w:szCs w:val="26"/>
+        </w:rPr>
+      </w:pPr>
+    </w:p>
+    <w:p>
+      <w:pPr>
+        <w:pStyle w:val="Heading3"/>
+        <w:shd w:val="clear" w:color="auto" w:fill="FFFFFF"/>
+        <w:spacing w:line="312" w:lineRule="atLeast"/>
+        <w:jc w:val="both"/>
+        <w:rPr>
+          <w:color w:val="FFFFFF" w:themeColor="background1"/>
+          <w:sz w:val="32"/>
+          <w:szCs w:val="32"/>
+        </w:rPr>
+      </w:pPr>
+    </w:p>
+    <w:p>
+      <w:pPr>
+        <w:pStyle w:val="Heading3"/>
+        <w:shd w:val="clear" w:color="auto" w:fill="FFFFFF"/>
+        <w:spacing w:line="312" w:lineRule="atLeast"/>
+        <w:jc w:val="both"/>
+        <w:rPr>
+          <w:rFonts w:ascii="Helvetica" w:hAnsi="Helvetica"/>
+          <w:b w:val="0"/>
+          <w:bCs w:val="0"/>
+          <w:color w:val="610B4B"/>
+          <w:sz w:val="32"/>
+          <w:szCs w:val="32"/>
+        </w:rPr>
+      </w:pPr>
+    </w:p>
+    <w:p>
+      <w:pPr>
+        <w:rPr>
+          <w:color w:val="FFFFFF" w:themeColor="background1"/>
+          <w:sz w:val="32"/>
+          <w:szCs w:val="32"/>
+        </w:rPr>
+      </w:pPr>
     </w:p>
     <w:p>
       <w:pPr>
@@ -1571,6 +3548,381 @@
 <file path=word/numbering.xml><?xml version="1.0" encoding="utf-8"?>
 <w:numbering xmlns:wpc="http://schemas.microsoft.com/office/word/2010/wordprocessingCanvas" xmlns:cx="http://schemas.microsoft.com/office/drawing/2014/chartex" xmlns:cx1="http://schemas.microsoft.com/office/drawing/2015/9/8/chartex" xmlns:cx2="http://schemas.microsoft.com/office/drawing/2015/10/21/chartex" xmlns:cx3="http://schemas.microsoft.com/office/drawing/2016/5/9/chartex" xmlns:cx4="http://schemas.microsoft.com/office/drawing/2016/5/10/chartex" xmlns:cx5="http://schemas.microsoft.com/office/drawing/2016/5/11/chartex" xmlns:cx6="http://schemas.microsoft.com/office/drawing/2016/5/12/chartex" xmlns:cx7="http://schemas.microsoft.com/office/drawing/2016/5/13/chartex" xmlns:cx8="http://schemas.microsoft.com/office/drawing/2016/5/14/chartex" xmlns:mc="http://schemas.openxmlformats.org/markup-compatibility/2006" xmlns:aink="http://schemas.microsoft.com/office/drawing/2016/ink" xmlns:am3d="http://schemas.microsoft.com/office/drawing/2017/model3d" xmlns:o="urn:schemas-microsoft-com:office:office" xmlns:oel="http://schemas.microsoft.com/office/2019/extlst" xmlns:r="http://schemas.openxmlformats.org/officeDocument/2006/relationships" xmlns:m="http://schemas.openxmlformats.org/officeDocument/2006/math" xmlns:v="urn:schemas-microsoft-com:vml" xmlns:wp14="http://schemas.microsoft.com/office/word/2010/wordprocessingDrawing" xmlns:wp="http://schemas.openxmlformats.org/drawingml/2006/wordprocessingDrawing" xmlns:w10="urn:schemas-microsoft-com:office:word" xmlns:w="http://schemas.openxmlformats.org/wordprocessingml/2006/main" xmlns:w14="http://schemas.microsoft.com/office/word/2010/wordml" xmlns:w15="http://schemas.microsoft.com/office/word/2012/wordml" xmlns:w16cex="http://schemas.microsoft.com/office/word/2018/wordml/cex" xmlns:w16cid="http://schemas.microsoft.com/office/word/2016/wordml/cid" xmlns:w16="http://schemas.microsoft.com/office/word/2018/wordml" xmlns:w16sdtdh="http://schemas.microsoft.com/office/word/2020/wordml/sdtdatahash" xmlns:w16se="http://schemas.microsoft.com/office/word/2015/wordml/symex" xmlns:wpg="http://schemas.microsoft.com/office/word/2010/wordprocessingGroup" xmlns:wpi="http://schemas.microsoft.com/office/word/2010/wordprocessingInk" xmlns:wne="http://schemas.microsoft.com/office/word/2006/wordml" xmlns:wps="http://schemas.microsoft.com/office/word/2010/wordprocessingShape" mc:Ignorable="w14 w15 w16se w16cid w16 w16cex w16sdtdh wp14">
   <w:abstractNum w:abstractNumId="0" w15:restartNumberingAfterBreak="0">
+    <w:nsid w:val="03590B11"/>
+    <w:multiLevelType w:val="multilevel"/>
+    <w:tmpl w:val="58F06470"/>
+    <w:lvl w:ilvl="0">
+      <w:start w:val="1"/>
+      <w:numFmt w:val="bullet"/>
+      <w:lvlText w:val=""/>
+      <w:lvlJc w:val="left"/>
+      <w:pPr>
+        <w:tabs>
+          <w:tab w:val="num" w:pos="720"/>
+        </w:tabs>
+        <w:ind w:left="720" w:hanging="360"/>
+      </w:pPr>
+      <w:rPr>
+        <w:rFonts w:ascii="Symbol" w:hAnsi="Symbol" w:hint="default"/>
+        <w:sz w:val="20"/>
+      </w:rPr>
+    </w:lvl>
+    <w:lvl w:ilvl="1" w:tentative="1">
+      <w:start w:val="1"/>
+      <w:numFmt w:val="bullet"/>
+      <w:lvlText w:val=""/>
+      <w:lvlJc w:val="left"/>
+      <w:pPr>
+        <w:tabs>
+          <w:tab w:val="num" w:pos="1440"/>
+        </w:tabs>
+        <w:ind w:left="1440" w:hanging="360"/>
+      </w:pPr>
+      <w:rPr>
+        <w:rFonts w:ascii="Symbol" w:hAnsi="Symbol" w:hint="default"/>
+        <w:sz w:val="20"/>
+      </w:rPr>
+    </w:lvl>
+    <w:lvl w:ilvl="2" w:tentative="1">
+      <w:start w:val="1"/>
+      <w:numFmt w:val="bullet"/>
+      <w:lvlText w:val=""/>
+      <w:lvlJc w:val="left"/>
+      <w:pPr>
+        <w:tabs>
+          <w:tab w:val="num" w:pos="2160"/>
+        </w:tabs>
+        <w:ind w:left="2160" w:hanging="360"/>
+      </w:pPr>
+      <w:rPr>
+        <w:rFonts w:ascii="Symbol" w:hAnsi="Symbol" w:hint="default"/>
+        <w:sz w:val="20"/>
+      </w:rPr>
+    </w:lvl>
+    <w:lvl w:ilvl="3" w:tentative="1">
+      <w:start w:val="1"/>
+      <w:numFmt w:val="bullet"/>
+      <w:lvlText w:val=""/>
+      <w:lvlJc w:val="left"/>
+      <w:pPr>
+        <w:tabs>
+          <w:tab w:val="num" w:pos="2880"/>
+        </w:tabs>
+        <w:ind w:left="2880" w:hanging="360"/>
+      </w:pPr>
+      <w:rPr>
+        <w:rFonts w:ascii="Symbol" w:hAnsi="Symbol" w:hint="default"/>
+        <w:sz w:val="20"/>
+      </w:rPr>
+    </w:lvl>
+    <w:lvl w:ilvl="4" w:tentative="1">
+      <w:start w:val="1"/>
+      <w:numFmt w:val="bullet"/>
+      <w:lvlText w:val=""/>
+      <w:lvlJc w:val="left"/>
+      <w:pPr>
+        <w:tabs>
+          <w:tab w:val="num" w:pos="3600"/>
+        </w:tabs>
+        <w:ind w:left="3600" w:hanging="360"/>
+      </w:pPr>
+      <w:rPr>
+        <w:rFonts w:ascii="Symbol" w:hAnsi="Symbol" w:hint="default"/>
+        <w:sz w:val="20"/>
+      </w:rPr>
+    </w:lvl>
+    <w:lvl w:ilvl="5" w:tentative="1">
+      <w:start w:val="1"/>
+      <w:numFmt w:val="bullet"/>
+      <w:lvlText w:val=""/>
+      <w:lvlJc w:val="left"/>
+      <w:pPr>
+        <w:tabs>
+          <w:tab w:val="num" w:pos="4320"/>
+        </w:tabs>
+        <w:ind w:left="4320" w:hanging="360"/>
+      </w:pPr>
+      <w:rPr>
+        <w:rFonts w:ascii="Symbol" w:hAnsi="Symbol" w:hint="default"/>
+        <w:sz w:val="20"/>
+      </w:rPr>
+    </w:lvl>
+    <w:lvl w:ilvl="6" w:tentative="1">
+      <w:start w:val="1"/>
+      <w:numFmt w:val="bullet"/>
+      <w:lvlText w:val=""/>
+      <w:lvlJc w:val="left"/>
+      <w:pPr>
+        <w:tabs>
+          <w:tab w:val="num" w:pos="5040"/>
+        </w:tabs>
+        <w:ind w:left="5040" w:hanging="360"/>
+      </w:pPr>
+      <w:rPr>
+        <w:rFonts w:ascii="Symbol" w:hAnsi="Symbol" w:hint="default"/>
+        <w:sz w:val="20"/>
+      </w:rPr>
+    </w:lvl>
+    <w:lvl w:ilvl="7" w:tentative="1">
+      <w:start w:val="1"/>
+      <w:numFmt w:val="bullet"/>
+      <w:lvlText w:val=""/>
+      <w:lvlJc w:val="left"/>
+      <w:pPr>
+        <w:tabs>
+          <w:tab w:val="num" w:pos="5760"/>
+        </w:tabs>
+        <w:ind w:left="5760" w:hanging="360"/>
+      </w:pPr>
+      <w:rPr>
+        <w:rFonts w:ascii="Symbol" w:hAnsi="Symbol" w:hint="default"/>
+        <w:sz w:val="20"/>
+      </w:rPr>
+    </w:lvl>
+    <w:lvl w:ilvl="8" w:tentative="1">
+      <w:start w:val="1"/>
+      <w:numFmt w:val="bullet"/>
+      <w:lvlText w:val=""/>
+      <w:lvlJc w:val="left"/>
+      <w:pPr>
+        <w:tabs>
+          <w:tab w:val="num" w:pos="6480"/>
+        </w:tabs>
+        <w:ind w:left="6480" w:hanging="360"/>
+      </w:pPr>
+      <w:rPr>
+        <w:rFonts w:ascii="Symbol" w:hAnsi="Symbol" w:hint="default"/>
+        <w:sz w:val="20"/>
+      </w:rPr>
+    </w:lvl>
+  </w:abstractNum>
+  <w:abstractNum w:abstractNumId="1" w15:restartNumberingAfterBreak="0">
+    <w:nsid w:val="082E74CE"/>
+    <w:multiLevelType w:val="multilevel"/>
+    <w:tmpl w:val="B2B8E33A"/>
+    <w:lvl w:ilvl="0">
+      <w:start w:val="1"/>
+      <w:numFmt w:val="decimal"/>
+      <w:lvlText w:val="%1."/>
+      <w:lvlJc w:val="left"/>
+      <w:pPr>
+        <w:tabs>
+          <w:tab w:val="num" w:pos="720"/>
+        </w:tabs>
+        <w:ind w:left="720" w:hanging="360"/>
+      </w:pPr>
+    </w:lvl>
+    <w:lvl w:ilvl="1" w:tentative="1">
+      <w:start w:val="1"/>
+      <w:numFmt w:val="decimal"/>
+      <w:lvlText w:val="%2."/>
+      <w:lvlJc w:val="left"/>
+      <w:pPr>
+        <w:tabs>
+          <w:tab w:val="num" w:pos="1440"/>
+        </w:tabs>
+        <w:ind w:left="1440" w:hanging="360"/>
+      </w:pPr>
+    </w:lvl>
+    <w:lvl w:ilvl="2" w:tentative="1">
+      <w:start w:val="1"/>
+      <w:numFmt w:val="decimal"/>
+      <w:lvlText w:val="%3."/>
+      <w:lvlJc w:val="left"/>
+      <w:pPr>
+        <w:tabs>
+          <w:tab w:val="num" w:pos="2160"/>
+        </w:tabs>
+        <w:ind w:left="2160" w:hanging="360"/>
+      </w:pPr>
+    </w:lvl>
+    <w:lvl w:ilvl="3" w:tentative="1">
+      <w:start w:val="1"/>
+      <w:numFmt w:val="decimal"/>
+      <w:lvlText w:val="%4."/>
+      <w:lvlJc w:val="left"/>
+      <w:pPr>
+        <w:tabs>
+          <w:tab w:val="num" w:pos="2880"/>
+        </w:tabs>
+        <w:ind w:left="2880" w:hanging="360"/>
+      </w:pPr>
+    </w:lvl>
+    <w:lvl w:ilvl="4" w:tentative="1">
+      <w:start w:val="1"/>
+      <w:numFmt w:val="decimal"/>
+      <w:lvlText w:val="%5."/>
+      <w:lvlJc w:val="left"/>
+      <w:pPr>
+        <w:tabs>
+          <w:tab w:val="num" w:pos="3600"/>
+        </w:tabs>
+        <w:ind w:left="3600" w:hanging="360"/>
+      </w:pPr>
+    </w:lvl>
+    <w:lvl w:ilvl="5" w:tentative="1">
+      <w:start w:val="1"/>
+      <w:numFmt w:val="decimal"/>
+      <w:lvlText w:val="%6."/>
+      <w:lvlJc w:val="left"/>
+      <w:pPr>
+        <w:tabs>
+          <w:tab w:val="num" w:pos="4320"/>
+        </w:tabs>
+        <w:ind w:left="4320" w:hanging="360"/>
+      </w:pPr>
+    </w:lvl>
+    <w:lvl w:ilvl="6" w:tentative="1">
+      <w:start w:val="1"/>
+      <w:numFmt w:val="decimal"/>
+      <w:lvlText w:val="%7."/>
+      <w:lvlJc w:val="left"/>
+      <w:pPr>
+        <w:tabs>
+          <w:tab w:val="num" w:pos="5040"/>
+        </w:tabs>
+        <w:ind w:left="5040" w:hanging="360"/>
+      </w:pPr>
+    </w:lvl>
+    <w:lvl w:ilvl="7" w:tentative="1">
+      <w:start w:val="1"/>
+      <w:numFmt w:val="decimal"/>
+      <w:lvlText w:val="%8."/>
+      <w:lvlJc w:val="left"/>
+      <w:pPr>
+        <w:tabs>
+          <w:tab w:val="num" w:pos="5760"/>
+        </w:tabs>
+        <w:ind w:left="5760" w:hanging="360"/>
+      </w:pPr>
+    </w:lvl>
+    <w:lvl w:ilvl="8" w:tentative="1">
+      <w:start w:val="1"/>
+      <w:numFmt w:val="decimal"/>
+      <w:lvlText w:val="%9."/>
+      <w:lvlJc w:val="left"/>
+      <w:pPr>
+        <w:tabs>
+          <w:tab w:val="num" w:pos="6480"/>
+        </w:tabs>
+        <w:ind w:left="6480" w:hanging="360"/>
+      </w:pPr>
+    </w:lvl>
+  </w:abstractNum>
+  <w:abstractNum w:abstractNumId="2" w15:restartNumberingAfterBreak="0">
+    <w:nsid w:val="1C2A3A00"/>
+    <w:multiLevelType w:val="multilevel"/>
+    <w:tmpl w:val="BB80B04C"/>
+    <w:lvl w:ilvl="0">
+      <w:start w:val="1"/>
+      <w:numFmt w:val="decimal"/>
+      <w:lvlText w:val="%1."/>
+      <w:lvlJc w:val="left"/>
+      <w:pPr>
+        <w:tabs>
+          <w:tab w:val="num" w:pos="720"/>
+        </w:tabs>
+        <w:ind w:left="720" w:hanging="360"/>
+      </w:pPr>
+    </w:lvl>
+    <w:lvl w:ilvl="1" w:tentative="1">
+      <w:start w:val="1"/>
+      <w:numFmt w:val="decimal"/>
+      <w:lvlText w:val="%2."/>
+      <w:lvlJc w:val="left"/>
+      <w:pPr>
+        <w:tabs>
+          <w:tab w:val="num" w:pos="1440"/>
+        </w:tabs>
+        <w:ind w:left="1440" w:hanging="360"/>
+      </w:pPr>
+    </w:lvl>
+    <w:lvl w:ilvl="2" w:tentative="1">
+      <w:start w:val="1"/>
+      <w:numFmt w:val="decimal"/>
+      <w:lvlText w:val="%3."/>
+      <w:lvlJc w:val="left"/>
+      <w:pPr>
+        <w:tabs>
+          <w:tab w:val="num" w:pos="2160"/>
+        </w:tabs>
+        <w:ind w:left="2160" w:hanging="360"/>
+      </w:pPr>
+    </w:lvl>
+    <w:lvl w:ilvl="3" w:tentative="1">
+      <w:start w:val="1"/>
+      <w:numFmt w:val="decimal"/>
+      <w:lvlText w:val="%4."/>
+      <w:lvlJc w:val="left"/>
+      <w:pPr>
+        <w:tabs>
+          <w:tab w:val="num" w:pos="2880"/>
+        </w:tabs>
+        <w:ind w:left="2880" w:hanging="360"/>
+      </w:pPr>
+    </w:lvl>
+    <w:lvl w:ilvl="4" w:tentative="1">
+      <w:start w:val="1"/>
+      <w:numFmt w:val="decimal"/>
+      <w:lvlText w:val="%5."/>
+      <w:lvlJc w:val="left"/>
+      <w:pPr>
+        <w:tabs>
+          <w:tab w:val="num" w:pos="3600"/>
+        </w:tabs>
+        <w:ind w:left="3600" w:hanging="360"/>
+      </w:pPr>
+    </w:lvl>
+    <w:lvl w:ilvl="5" w:tentative="1">
+      <w:start w:val="1"/>
+      <w:numFmt w:val="decimal"/>
+      <w:lvlText w:val="%6."/>
+      <w:lvlJc w:val="left"/>
+      <w:pPr>
+        <w:tabs>
+          <w:tab w:val="num" w:pos="4320"/>
+        </w:tabs>
+        <w:ind w:left="4320" w:hanging="360"/>
+      </w:pPr>
+    </w:lvl>
+    <w:lvl w:ilvl="6" w:tentative="1">
+      <w:start w:val="1"/>
+      <w:numFmt w:val="decimal"/>
+      <w:lvlText w:val="%7."/>
+      <w:lvlJc w:val="left"/>
+      <w:pPr>
+        <w:tabs>
+          <w:tab w:val="num" w:pos="5040"/>
+        </w:tabs>
+        <w:ind w:left="5040" w:hanging="360"/>
+      </w:pPr>
+    </w:lvl>
+    <w:lvl w:ilvl="7" w:tentative="1">
+      <w:start w:val="1"/>
+      <w:numFmt w:val="decimal"/>
+      <w:lvlText w:val="%8."/>
+      <w:lvlJc w:val="left"/>
+      <w:pPr>
+        <w:tabs>
+          <w:tab w:val="num" w:pos="5760"/>
+        </w:tabs>
+        <w:ind w:left="5760" w:hanging="360"/>
+      </w:pPr>
+    </w:lvl>
+    <w:lvl w:ilvl="8" w:tentative="1">
+      <w:start w:val="1"/>
+      <w:numFmt w:val="decimal"/>
+      <w:lvlText w:val="%9."/>
+      <w:lvlJc w:val="left"/>
+      <w:pPr>
+        <w:tabs>
+          <w:tab w:val="num" w:pos="6480"/>
+        </w:tabs>
+        <w:ind w:left="6480" w:hanging="360"/>
+      </w:pPr>
+    </w:lvl>
+  </w:abstractNum>
+  <w:abstractNum w:abstractNumId="3" w15:restartNumberingAfterBreak="0">
     <w:nsid w:val="210E3F83"/>
     <w:multiLevelType w:val="hybridMultilevel"/>
     <w:tmpl w:val="6D469C58"/>
@@ -1683,7 +4035,7 @@
       </w:rPr>
     </w:lvl>
   </w:abstractNum>
-  <w:abstractNum w:abstractNumId="1" w15:restartNumberingAfterBreak="0">
+  <w:abstractNum w:abstractNumId="4" w15:restartNumberingAfterBreak="0">
     <w:nsid w:val="2BC016E4"/>
     <w:multiLevelType w:val="hybridMultilevel"/>
     <w:tmpl w:val="3ED831A0"/>
@@ -1772,7 +4124,7 @@
       </w:pPr>
     </w:lvl>
   </w:abstractNum>
-  <w:abstractNum w:abstractNumId="2" w15:restartNumberingAfterBreak="0">
+  <w:abstractNum w:abstractNumId="5" w15:restartNumberingAfterBreak="0">
     <w:nsid w:val="39756CFE"/>
     <w:multiLevelType w:val="hybridMultilevel"/>
     <w:tmpl w:val="4648A68C"/>
@@ -1861,7 +4213,382 @@
       </w:pPr>
     </w:lvl>
   </w:abstractNum>
-  <w:abstractNum w:abstractNumId="3" w15:restartNumberingAfterBreak="0">
+  <w:abstractNum w:abstractNumId="6" w15:restartNumberingAfterBreak="0">
+    <w:nsid w:val="475015A2"/>
+    <w:multiLevelType w:val="multilevel"/>
+    <w:tmpl w:val="2EA277C2"/>
+    <w:lvl w:ilvl="0">
+      <w:start w:val="1"/>
+      <w:numFmt w:val="decimal"/>
+      <w:lvlText w:val="%1."/>
+      <w:lvlJc w:val="left"/>
+      <w:pPr>
+        <w:tabs>
+          <w:tab w:val="num" w:pos="720"/>
+        </w:tabs>
+        <w:ind w:left="720" w:hanging="360"/>
+      </w:pPr>
+    </w:lvl>
+    <w:lvl w:ilvl="1" w:tentative="1">
+      <w:start w:val="1"/>
+      <w:numFmt w:val="decimal"/>
+      <w:lvlText w:val="%2."/>
+      <w:lvlJc w:val="left"/>
+      <w:pPr>
+        <w:tabs>
+          <w:tab w:val="num" w:pos="1440"/>
+        </w:tabs>
+        <w:ind w:left="1440" w:hanging="360"/>
+      </w:pPr>
+    </w:lvl>
+    <w:lvl w:ilvl="2" w:tentative="1">
+      <w:start w:val="1"/>
+      <w:numFmt w:val="decimal"/>
+      <w:lvlText w:val="%3."/>
+      <w:lvlJc w:val="left"/>
+      <w:pPr>
+        <w:tabs>
+          <w:tab w:val="num" w:pos="2160"/>
+        </w:tabs>
+        <w:ind w:left="2160" w:hanging="360"/>
+      </w:pPr>
+    </w:lvl>
+    <w:lvl w:ilvl="3" w:tentative="1">
+      <w:start w:val="1"/>
+      <w:numFmt w:val="decimal"/>
+      <w:lvlText w:val="%4."/>
+      <w:lvlJc w:val="left"/>
+      <w:pPr>
+        <w:tabs>
+          <w:tab w:val="num" w:pos="2880"/>
+        </w:tabs>
+        <w:ind w:left="2880" w:hanging="360"/>
+      </w:pPr>
+    </w:lvl>
+    <w:lvl w:ilvl="4" w:tentative="1">
+      <w:start w:val="1"/>
+      <w:numFmt w:val="decimal"/>
+      <w:lvlText w:val="%5."/>
+      <w:lvlJc w:val="left"/>
+      <w:pPr>
+        <w:tabs>
+          <w:tab w:val="num" w:pos="3600"/>
+        </w:tabs>
+        <w:ind w:left="3600" w:hanging="360"/>
+      </w:pPr>
+    </w:lvl>
+    <w:lvl w:ilvl="5" w:tentative="1">
+      <w:start w:val="1"/>
+      <w:numFmt w:val="decimal"/>
+      <w:lvlText w:val="%6."/>
+      <w:lvlJc w:val="left"/>
+      <w:pPr>
+        <w:tabs>
+          <w:tab w:val="num" w:pos="4320"/>
+        </w:tabs>
+        <w:ind w:left="4320" w:hanging="360"/>
+      </w:pPr>
+    </w:lvl>
+    <w:lvl w:ilvl="6" w:tentative="1">
+      <w:start w:val="1"/>
+      <w:numFmt w:val="decimal"/>
+      <w:lvlText w:val="%7."/>
+      <w:lvlJc w:val="left"/>
+      <w:pPr>
+        <w:tabs>
+          <w:tab w:val="num" w:pos="5040"/>
+        </w:tabs>
+        <w:ind w:left="5040" w:hanging="360"/>
+      </w:pPr>
+    </w:lvl>
+    <w:lvl w:ilvl="7" w:tentative="1">
+      <w:start w:val="1"/>
+      <w:numFmt w:val="decimal"/>
+      <w:lvlText w:val="%8."/>
+      <w:lvlJc w:val="left"/>
+      <w:pPr>
+        <w:tabs>
+          <w:tab w:val="num" w:pos="5760"/>
+        </w:tabs>
+        <w:ind w:left="5760" w:hanging="360"/>
+      </w:pPr>
+    </w:lvl>
+    <w:lvl w:ilvl="8" w:tentative="1">
+      <w:start w:val="1"/>
+      <w:numFmt w:val="decimal"/>
+      <w:lvlText w:val="%9."/>
+      <w:lvlJc w:val="left"/>
+      <w:pPr>
+        <w:tabs>
+          <w:tab w:val="num" w:pos="6480"/>
+        </w:tabs>
+        <w:ind w:left="6480" w:hanging="360"/>
+      </w:pPr>
+    </w:lvl>
+  </w:abstractNum>
+  <w:abstractNum w:abstractNumId="7" w15:restartNumberingAfterBreak="0">
+    <w:nsid w:val="54A327B9"/>
+    <w:multiLevelType w:val="multilevel"/>
+    <w:tmpl w:val="1C4E5924"/>
+    <w:lvl w:ilvl="0">
+      <w:start w:val="1"/>
+      <w:numFmt w:val="decimal"/>
+      <w:lvlText w:val="%1."/>
+      <w:lvlJc w:val="left"/>
+      <w:pPr>
+        <w:tabs>
+          <w:tab w:val="num" w:pos="720"/>
+        </w:tabs>
+        <w:ind w:left="720" w:hanging="360"/>
+      </w:pPr>
+    </w:lvl>
+    <w:lvl w:ilvl="1" w:tentative="1">
+      <w:start w:val="1"/>
+      <w:numFmt w:val="decimal"/>
+      <w:lvlText w:val="%2."/>
+      <w:lvlJc w:val="left"/>
+      <w:pPr>
+        <w:tabs>
+          <w:tab w:val="num" w:pos="1440"/>
+        </w:tabs>
+        <w:ind w:left="1440" w:hanging="360"/>
+      </w:pPr>
+    </w:lvl>
+    <w:lvl w:ilvl="2" w:tentative="1">
+      <w:start w:val="1"/>
+      <w:numFmt w:val="decimal"/>
+      <w:lvlText w:val="%3."/>
+      <w:lvlJc w:val="left"/>
+      <w:pPr>
+        <w:tabs>
+          <w:tab w:val="num" w:pos="2160"/>
+        </w:tabs>
+        <w:ind w:left="2160" w:hanging="360"/>
+      </w:pPr>
+    </w:lvl>
+    <w:lvl w:ilvl="3" w:tentative="1">
+      <w:start w:val="1"/>
+      <w:numFmt w:val="decimal"/>
+      <w:lvlText w:val="%4."/>
+      <w:lvlJc w:val="left"/>
+      <w:pPr>
+        <w:tabs>
+          <w:tab w:val="num" w:pos="2880"/>
+        </w:tabs>
+        <w:ind w:left="2880" w:hanging="360"/>
+      </w:pPr>
+    </w:lvl>
+    <w:lvl w:ilvl="4" w:tentative="1">
+      <w:start w:val="1"/>
+      <w:numFmt w:val="decimal"/>
+      <w:lvlText w:val="%5."/>
+      <w:lvlJc w:val="left"/>
+      <w:pPr>
+        <w:tabs>
+          <w:tab w:val="num" w:pos="3600"/>
+        </w:tabs>
+        <w:ind w:left="3600" w:hanging="360"/>
+      </w:pPr>
+    </w:lvl>
+    <w:lvl w:ilvl="5" w:tentative="1">
+      <w:start w:val="1"/>
+      <w:numFmt w:val="decimal"/>
+      <w:lvlText w:val="%6."/>
+      <w:lvlJc w:val="left"/>
+      <w:pPr>
+        <w:tabs>
+          <w:tab w:val="num" w:pos="4320"/>
+        </w:tabs>
+        <w:ind w:left="4320" w:hanging="360"/>
+      </w:pPr>
+    </w:lvl>
+    <w:lvl w:ilvl="6" w:tentative="1">
+      <w:start w:val="1"/>
+      <w:numFmt w:val="decimal"/>
+      <w:lvlText w:val="%7."/>
+      <w:lvlJc w:val="left"/>
+      <w:pPr>
+        <w:tabs>
+          <w:tab w:val="num" w:pos="5040"/>
+        </w:tabs>
+        <w:ind w:left="5040" w:hanging="360"/>
+      </w:pPr>
+    </w:lvl>
+    <w:lvl w:ilvl="7" w:tentative="1">
+      <w:start w:val="1"/>
+      <w:numFmt w:val="decimal"/>
+      <w:lvlText w:val="%8."/>
+      <w:lvlJc w:val="left"/>
+      <w:pPr>
+        <w:tabs>
+          <w:tab w:val="num" w:pos="5760"/>
+        </w:tabs>
+        <w:ind w:left="5760" w:hanging="360"/>
+      </w:pPr>
+    </w:lvl>
+    <w:lvl w:ilvl="8" w:tentative="1">
+      <w:start w:val="1"/>
+      <w:numFmt w:val="decimal"/>
+      <w:lvlText w:val="%9."/>
+      <w:lvlJc w:val="left"/>
+      <w:pPr>
+        <w:tabs>
+          <w:tab w:val="num" w:pos="6480"/>
+        </w:tabs>
+        <w:ind w:left="6480" w:hanging="360"/>
+      </w:pPr>
+    </w:lvl>
+  </w:abstractNum>
+  <w:abstractNum w:abstractNumId="8" w15:restartNumberingAfterBreak="0">
+    <w:nsid w:val="67100DA6"/>
+    <w:multiLevelType w:val="multilevel"/>
+    <w:tmpl w:val="9FA8A246"/>
+    <w:lvl w:ilvl="0">
+      <w:start w:val="1"/>
+      <w:numFmt w:val="bullet"/>
+      <w:lvlText w:val=""/>
+      <w:lvlJc w:val="left"/>
+      <w:pPr>
+        <w:tabs>
+          <w:tab w:val="num" w:pos="720"/>
+        </w:tabs>
+        <w:ind w:left="720" w:hanging="360"/>
+      </w:pPr>
+      <w:rPr>
+        <w:rFonts w:ascii="Symbol" w:hAnsi="Symbol" w:hint="default"/>
+        <w:sz w:val="20"/>
+      </w:rPr>
+    </w:lvl>
+    <w:lvl w:ilvl="1" w:tentative="1">
+      <w:start w:val="1"/>
+      <w:numFmt w:val="bullet"/>
+      <w:lvlText w:val=""/>
+      <w:lvlJc w:val="left"/>
+      <w:pPr>
+        <w:tabs>
+          <w:tab w:val="num" w:pos="1440"/>
+        </w:tabs>
+        <w:ind w:left="1440" w:hanging="360"/>
+      </w:pPr>
+      <w:rPr>
+        <w:rFonts w:ascii="Symbol" w:hAnsi="Symbol" w:hint="default"/>
+        <w:sz w:val="20"/>
+      </w:rPr>
+    </w:lvl>
+    <w:lvl w:ilvl="2" w:tentative="1">
+      <w:start w:val="1"/>
+      <w:numFmt w:val="bullet"/>
+      <w:lvlText w:val=""/>
+      <w:lvlJc w:val="left"/>
+      <w:pPr>
+        <w:tabs>
+          <w:tab w:val="num" w:pos="2160"/>
+        </w:tabs>
+        <w:ind w:left="2160" w:hanging="360"/>
+      </w:pPr>
+      <w:rPr>
+        <w:rFonts w:ascii="Symbol" w:hAnsi="Symbol" w:hint="default"/>
+        <w:sz w:val="20"/>
+      </w:rPr>
+    </w:lvl>
+    <w:lvl w:ilvl="3" w:tentative="1">
+      <w:start w:val="1"/>
+      <w:numFmt w:val="bullet"/>
+      <w:lvlText w:val=""/>
+      <w:lvlJc w:val="left"/>
+      <w:pPr>
+        <w:tabs>
+          <w:tab w:val="num" w:pos="2880"/>
+        </w:tabs>
+        <w:ind w:left="2880" w:hanging="360"/>
+      </w:pPr>
+      <w:rPr>
+        <w:rFonts w:ascii="Symbol" w:hAnsi="Symbol" w:hint="default"/>
+        <w:sz w:val="20"/>
+      </w:rPr>
+    </w:lvl>
+    <w:lvl w:ilvl="4" w:tentative="1">
+      <w:start w:val="1"/>
+      <w:numFmt w:val="bullet"/>
+      <w:lvlText w:val=""/>
+      <w:lvlJc w:val="left"/>
+      <w:pPr>
+        <w:tabs>
+          <w:tab w:val="num" w:pos="3600"/>
+        </w:tabs>
+        <w:ind w:left="3600" w:hanging="360"/>
+      </w:pPr>
+      <w:rPr>
+        <w:rFonts w:ascii="Symbol" w:hAnsi="Symbol" w:hint="default"/>
+        <w:sz w:val="20"/>
+      </w:rPr>
+    </w:lvl>
+    <w:lvl w:ilvl="5" w:tentative="1">
+      <w:start w:val="1"/>
+      <w:numFmt w:val="bullet"/>
+      <w:lvlText w:val=""/>
+      <w:lvlJc w:val="left"/>
+      <w:pPr>
+        <w:tabs>
+          <w:tab w:val="num" w:pos="4320"/>
+        </w:tabs>
+        <w:ind w:left="4320" w:hanging="360"/>
+      </w:pPr>
+      <w:rPr>
+        <w:rFonts w:ascii="Symbol" w:hAnsi="Symbol" w:hint="default"/>
+        <w:sz w:val="20"/>
+      </w:rPr>
+    </w:lvl>
+    <w:lvl w:ilvl="6" w:tentative="1">
+      <w:start w:val="1"/>
+      <w:numFmt w:val="bullet"/>
+      <w:lvlText w:val=""/>
+      <w:lvlJc w:val="left"/>
+      <w:pPr>
+        <w:tabs>
+          <w:tab w:val="num" w:pos="5040"/>
+        </w:tabs>
+        <w:ind w:left="5040" w:hanging="360"/>
+      </w:pPr>
+      <w:rPr>
+        <w:rFonts w:ascii="Symbol" w:hAnsi="Symbol" w:hint="default"/>
+        <w:sz w:val="20"/>
+      </w:rPr>
+    </w:lvl>
+    <w:lvl w:ilvl="7" w:tentative="1">
+      <w:start w:val="1"/>
+      <w:numFmt w:val="bullet"/>
+      <w:lvlText w:val=""/>
+      <w:lvlJc w:val="left"/>
+      <w:pPr>
+        <w:tabs>
+          <w:tab w:val="num" w:pos="5760"/>
+        </w:tabs>
+        <w:ind w:left="5760" w:hanging="360"/>
+      </w:pPr>
+      <w:rPr>
+        <w:rFonts w:ascii="Symbol" w:hAnsi="Symbol" w:hint="default"/>
+        <w:sz w:val="20"/>
+      </w:rPr>
+    </w:lvl>
+    <w:lvl w:ilvl="8" w:tentative="1">
+      <w:start w:val="1"/>
+      <w:numFmt w:val="bullet"/>
+      <w:lvlText w:val=""/>
+      <w:lvlJc w:val="left"/>
+      <w:pPr>
+        <w:tabs>
+          <w:tab w:val="num" w:pos="6480"/>
+        </w:tabs>
+        <w:ind w:left="6480" w:hanging="360"/>
+      </w:pPr>
+      <w:rPr>
+        <w:rFonts w:ascii="Symbol" w:hAnsi="Symbol" w:hint="default"/>
+        <w:sz w:val="20"/>
+      </w:rPr>
+    </w:lvl>
+  </w:abstractNum>
+  <w:abstractNum w:abstractNumId="9" w15:restartNumberingAfterBreak="0">
     <w:nsid w:val="68CD3EAD"/>
     <w:multiLevelType w:val="hybridMultilevel"/>
     <w:tmpl w:val="354ACDC4"/>
@@ -1950,7 +4677,7 @@
       </w:pPr>
     </w:lvl>
   </w:abstractNum>
-  <w:abstractNum w:abstractNumId="4" w15:restartNumberingAfterBreak="0">
+  <w:abstractNum w:abstractNumId="10" w15:restartNumberingAfterBreak="0">
     <w:nsid w:val="6B811186"/>
     <w:multiLevelType w:val="hybridMultilevel"/>
     <w:tmpl w:val="516AD450"/>
@@ -2040,19 +4767,37 @@
     </w:lvl>
   </w:abstractNum>
   <w:num w:numId="1" w16cid:durableId="1535381562">
+    <w:abstractNumId w:val="5"/>
+  </w:num>
+  <w:num w:numId="2" w16cid:durableId="73016856">
+    <w:abstractNumId w:val="10"/>
+  </w:num>
+  <w:num w:numId="3" w16cid:durableId="2003000132">
+    <w:abstractNumId w:val="9"/>
+  </w:num>
+  <w:num w:numId="4" w16cid:durableId="1635674413">
+    <w:abstractNumId w:val="4"/>
+  </w:num>
+  <w:num w:numId="5" w16cid:durableId="1363825900">
+    <w:abstractNumId w:val="3"/>
+  </w:num>
+  <w:num w:numId="6" w16cid:durableId="777681249">
+    <w:abstractNumId w:val="1"/>
+  </w:num>
+  <w:num w:numId="7" w16cid:durableId="1612472404">
+    <w:abstractNumId w:val="6"/>
+  </w:num>
+  <w:num w:numId="8" w16cid:durableId="351761777">
+    <w:abstractNumId w:val="7"/>
+  </w:num>
+  <w:num w:numId="9" w16cid:durableId="1338773003">
     <w:abstractNumId w:val="2"/>
   </w:num>
-  <w:num w:numId="2" w16cid:durableId="73016856">
-    <w:abstractNumId w:val="4"/>
+  <w:num w:numId="10" w16cid:durableId="1408455644">
+    <w:abstractNumId w:val="0"/>
   </w:num>
-  <w:num w:numId="3" w16cid:durableId="2003000132">
-    <w:abstractNumId w:val="3"/>
-  </w:num>
-  <w:num w:numId="4" w16cid:durableId="1635674413">
-    <w:abstractNumId w:val="1"/>
-  </w:num>
-  <w:num w:numId="5" w16cid:durableId="1363825900">
-    <w:abstractNumId w:val="0"/>
+  <w:num w:numId="11" w16cid:durableId="202912441">
+    <w:abstractNumId w:val="8"/>
   </w:num>
 </w:numbering>
 </file>
@@ -2456,6 +5201,25 @@
     <w:name w:val="Normal"/>
     <w:qFormat/>
   </w:style>
+  <w:style w:type="paragraph" w:styleId="Heading3">
+    <w:name w:val="heading 3"/>
+    <w:basedOn w:val="Normal"/>
+    <w:link w:val="Heading3Char"/>
+    <w:uiPriority w:val="9"/>
+    <w:qFormat/>
+    <w:rsid w:val="00F15B66"/>
+    <w:pPr>
+      <w:spacing w:before="100" w:beforeAutospacing="1" w:after="100" w:afterAutospacing="1" w:line="240" w:lineRule="auto"/>
+      <w:outlineLvl w:val="2"/>
+    </w:pPr>
+    <w:rPr>
+      <w:rFonts w:ascii="Times New Roman" w:eastAsia="Times New Roman" w:hAnsi="Times New Roman" w:cs="Times New Roman"/>
+      <w:b/>
+      <w:bCs/>
+      <w:sz w:val="27"/>
+      <w:szCs w:val="27"/>
+    </w:rPr>
+  </w:style>
   <w:style w:type="character" w:default="1" w:styleId="DefaultParagraphFont">
     <w:name w:val="Default Paragraph Font"/>
     <w:uiPriority w:val="1"/>
@@ -2493,6 +5257,59 @@
       <w:ind w:left="720"/>
       <w:contextualSpacing/>
     </w:pPr>
+  </w:style>
+  <w:style w:type="character" w:customStyle="1" w:styleId="Heading3Char">
+    <w:name w:val="Heading 3 Char"/>
+    <w:basedOn w:val="DefaultParagraphFont"/>
+    <w:link w:val="Heading3"/>
+    <w:uiPriority w:val="9"/>
+    <w:rsid w:val="00F15B66"/>
+    <w:rPr>
+      <w:rFonts w:ascii="Times New Roman" w:eastAsia="Times New Roman" w:hAnsi="Times New Roman" w:cs="Times New Roman"/>
+      <w:b/>
+      <w:bCs/>
+      <w:sz w:val="27"/>
+      <w:szCs w:val="27"/>
+    </w:rPr>
+  </w:style>
+  <w:style w:type="paragraph" w:styleId="NormalWeb">
+    <w:name w:val="Normal (Web)"/>
+    <w:basedOn w:val="Normal"/>
+    <w:uiPriority w:val="99"/>
+    <w:semiHidden/>
+    <w:unhideWhenUsed/>
+    <w:rsid w:val="001F335A"/>
+    <w:pPr>
+      <w:spacing w:before="100" w:beforeAutospacing="1" w:after="100" w:afterAutospacing="1" w:line="240" w:lineRule="auto"/>
+    </w:pPr>
+    <w:rPr>
+      <w:rFonts w:ascii="Times New Roman" w:eastAsia="Times New Roman" w:hAnsi="Times New Roman" w:cs="Times New Roman"/>
+      <w:sz w:val="24"/>
+      <w:szCs w:val="24"/>
+    </w:rPr>
+  </w:style>
+  <w:style w:type="character" w:styleId="Hyperlink">
+    <w:name w:val="Hyperlink"/>
+    <w:basedOn w:val="DefaultParagraphFont"/>
+    <w:uiPriority w:val="99"/>
+    <w:semiHidden/>
+    <w:unhideWhenUsed/>
+    <w:rsid w:val="001F335A"/>
+    <w:rPr>
+      <w:color w:val="0000FF"/>
+      <w:u w:val="single"/>
+    </w:rPr>
+  </w:style>
+  <w:style w:type="character" w:styleId="Strong">
+    <w:name w:val="Strong"/>
+    <w:basedOn w:val="DefaultParagraphFont"/>
+    <w:uiPriority w:val="22"/>
+    <w:qFormat/>
+    <w:rsid w:val="001F335A"/>
+    <w:rPr>
+      <w:b/>
+      <w:bCs/>
+    </w:rPr>
   </w:style>
 </w:styles>
 </file>

</xml_diff>